<commit_message>
Wrote more of the report
</commit_message>
<xml_diff>
--- a/Joshua Jackson [p16179167] - IMAT3906 Advanced Shader Programming Report.docx
+++ b/Joshua Jackson [p16179167] - IMAT3906 Advanced Shader Programming Report.docx
@@ -293,6 +293,1454 @@
         </w:rPr>
         <w:lastRenderedPageBreak/>
         <w:t>Introduction</w:t>
+      </w:r>
+    </w:p>
+    <w:p>
+      <w:pPr>
+        <w:rPr>
+          <w:lang w:val="en-US"/>
+        </w:rPr>
+      </w:pPr>
+      <w:r>
+        <w:rPr>
+          <w:lang w:val="en-US"/>
+        </w:rPr>
+        <w:t>This project covers the research and implementation of various advanced shading techniques within graphics programming using OpenGL. I will be discussing the techniques in general as well as a more detailed description of the implementation process for each technique</w:t>
+      </w:r>
+      <w:r>
+        <w:rPr>
+          <w:lang w:val="en-US"/>
+        </w:rPr>
+        <w:t xml:space="preserve"> as well as a discussion around what benefits each technique brings and </w:t>
+      </w:r>
+      <w:r>
+        <w:rPr>
+          <w:i/>
+          <w:lang w:val="en-US"/>
+        </w:rPr>
+        <w:t xml:space="preserve">why </w:t>
+      </w:r>
+      <w:r>
+        <w:rPr>
+          <w:lang w:val="en-US"/>
+        </w:rPr>
+        <w:t>modern games might decide to implement them over other alternatives.</w:t>
+      </w:r>
+    </w:p>
+    <w:p>
+      <w:pPr>
+        <w:rPr>
+          <w:lang w:val="en-US"/>
+        </w:rPr>
+      </w:pPr>
+      <w:r>
+        <w:rPr>
+          <w:lang w:val="en-US"/>
+        </w:rPr>
+        <w:t>These advanced techniques are widely used within modern games to achieve further graphical fidelity without the addition of further vertices to a model, discussions around and examples of such games can be found in the appendices</w:t>
+      </w:r>
+      <w:r>
+        <w:rPr>
+          <w:lang w:val="en-US"/>
+        </w:rPr>
+        <w:t xml:space="preserve"> of this document.</w:t>
+      </w:r>
+    </w:p>
+    <w:p>
+      <w:pPr>
+        <w:pStyle w:val="Heading4"/>
+        <w:rPr>
+          <w:lang w:val="en-US"/>
+        </w:rPr>
+      </w:pPr>
+      <w:r>
+        <w:rPr>
+          <w:lang w:val="en-US"/>
+        </w:rPr>
+        <w:t>Specular and Diffuse Mapping</w:t>
+      </w:r>
+    </w:p>
+    <w:p>
+      <w:pPr>
+        <w:rPr>
+          <w:lang w:val="en-US"/>
+        </w:rPr>
+      </w:pPr>
+      <w:r>
+        <w:rPr>
+          <w:lang w:val="en-US"/>
+        </w:rPr>
+        <w:t xml:space="preserve">Specular and Diffuse mapping allow us to set the respective </w:t>
+      </w:r>
+      <w:proofErr w:type="spellStart"/>
+      <w:r>
+        <w:rPr>
+          <w:lang w:val="en-US"/>
+        </w:rPr>
+        <w:t>colour</w:t>
+      </w:r>
+      <w:proofErr w:type="spellEnd"/>
+      <w:r>
+        <w:rPr>
+          <w:lang w:val="en-US"/>
+        </w:rPr>
+        <w:t xml:space="preserve"> for each individual fragment/pixel of an object by utilizing an individual texture for each proponent. Each model will have a diffuse map, often the same as the base/default texture, this determines the diffuse </w:t>
+      </w:r>
+      <w:proofErr w:type="spellStart"/>
+      <w:r>
+        <w:rPr>
+          <w:lang w:val="en-US"/>
+        </w:rPr>
+        <w:t>colour</w:t>
+      </w:r>
+      <w:proofErr w:type="spellEnd"/>
+      <w:r>
+        <w:rPr>
+          <w:lang w:val="en-US"/>
+        </w:rPr>
+        <w:t xml:space="preserve"> of the object and then it may have a specular texture file that determines how bright the specular component of the lighting component is on specific areas of the diffuse texture.</w:t>
+      </w:r>
+    </w:p>
+    <w:p>
+      <w:pPr>
+        <w:rPr>
+          <w:lang w:val="en-US"/>
+        </w:rPr>
+      </w:pPr>
+      <w:r>
+        <w:rPr>
+          <w:lang w:val="en-US"/>
+        </w:rPr>
+        <w:t>An example would be for a wooden crate. The following image shows the diffuse texture/map:</w:t>
+      </w:r>
+    </w:p>
+    <w:p>
+      <w:pPr>
+        <w:rPr>
+          <w:lang w:val="en-US"/>
+        </w:rPr>
+      </w:pPr>
+      <w:r>
+        <w:rPr>
+          <w:noProof/>
+        </w:rPr>
+        <w:drawing>
+          <wp:inline distT="0" distB="0" distL="0" distR="0" wp14:anchorId="69A07815" wp14:editId="138FD05B">
+            <wp:extent cx="1143000" cy="1143000"/>
+            <wp:effectExtent l="0" t="0" r="0" b="0"/>
+            <wp:docPr id="1" name="Picture 1" descr="https://learnopengl.com/img/textures/container2.png"/>
+            <wp:cNvGraphicFramePr>
+              <a:graphicFrameLocks xmlns:a="http://schemas.openxmlformats.org/drawingml/2006/main" noChangeAspect="1"/>
+            </wp:cNvGraphicFramePr>
+            <a:graphic xmlns:a="http://schemas.openxmlformats.org/drawingml/2006/main">
+              <a:graphicData uri="http://schemas.openxmlformats.org/drawingml/2006/picture">
+                <pic:pic xmlns:pic="http://schemas.openxmlformats.org/drawingml/2006/picture">
+                  <pic:nvPicPr>
+                    <pic:cNvPr id="0" name="Picture 1" descr="https://learnopengl.com/img/textures/container2.png"/>
+                    <pic:cNvPicPr>
+                      <a:picLocks noChangeAspect="1" noChangeArrowheads="1"/>
+                    </pic:cNvPicPr>
+                  </pic:nvPicPr>
+                  <pic:blipFill>
+                    <a:blip r:embed="rId7" cstate="print">
+                      <a:extLst>
+                        <a:ext uri="{28A0092B-C50C-407E-A947-70E740481C1C}">
+                          <a14:useLocalDpi xmlns:a14="http://schemas.microsoft.com/office/drawing/2010/main" val="0"/>
+                        </a:ext>
+                      </a:extLst>
+                    </a:blip>
+                    <a:srcRect/>
+                    <a:stretch>
+                      <a:fillRect/>
+                    </a:stretch>
+                  </pic:blipFill>
+                  <pic:spPr bwMode="auto">
+                    <a:xfrm>
+                      <a:off x="0" y="0"/>
+                      <a:ext cx="1152956" cy="1152956"/>
+                    </a:xfrm>
+                    <a:prstGeom prst="rect">
+                      <a:avLst/>
+                    </a:prstGeom>
+                    <a:noFill/>
+                    <a:ln>
+                      <a:noFill/>
+                    </a:ln>
+                  </pic:spPr>
+                </pic:pic>
+              </a:graphicData>
+            </a:graphic>
+          </wp:inline>
+        </w:drawing>
+      </w:r>
+    </w:p>
+    <w:p>
+      <w:pPr>
+        <w:rPr>
+          <w:lang w:val="en-US"/>
+        </w:rPr>
+      </w:pPr>
+      <w:r>
+        <w:rPr>
+          <w:lang w:val="en-US"/>
+        </w:rPr>
+        <w:t>And then the following image shows the specular texture/map:</w:t>
+      </w:r>
+    </w:p>
+    <w:p>
+      <w:pPr>
+        <w:rPr>
+          <w:lang w:val="en-US"/>
+        </w:rPr>
+      </w:pPr>
+      <w:r>
+        <w:rPr>
+          <w:noProof/>
+        </w:rPr>
+        <w:drawing>
+          <wp:inline distT="0" distB="0" distL="0" distR="0" wp14:anchorId="50428762" wp14:editId="7C537397">
+            <wp:extent cx="1172308" cy="1172308"/>
+            <wp:effectExtent l="0" t="0" r="8890" b="8890"/>
+            <wp:docPr id="2" name="Picture 2" descr="https://learnopengl.com/img/textures/container2_specular.png"/>
+            <wp:cNvGraphicFramePr>
+              <a:graphicFrameLocks xmlns:a="http://schemas.openxmlformats.org/drawingml/2006/main" noChangeAspect="1"/>
+            </wp:cNvGraphicFramePr>
+            <a:graphic xmlns:a="http://schemas.openxmlformats.org/drawingml/2006/main">
+              <a:graphicData uri="http://schemas.openxmlformats.org/drawingml/2006/picture">
+                <pic:pic xmlns:pic="http://schemas.openxmlformats.org/drawingml/2006/picture">
+                  <pic:nvPicPr>
+                    <pic:cNvPr id="0" name="Picture 3" descr="https://learnopengl.com/img/textures/container2_specular.png"/>
+                    <pic:cNvPicPr>
+                      <a:picLocks noChangeAspect="1" noChangeArrowheads="1"/>
+                    </pic:cNvPicPr>
+                  </pic:nvPicPr>
+                  <pic:blipFill>
+                    <a:blip r:embed="rId8" cstate="print">
+                      <a:extLst>
+                        <a:ext uri="{28A0092B-C50C-407E-A947-70E740481C1C}">
+                          <a14:useLocalDpi xmlns:a14="http://schemas.microsoft.com/office/drawing/2010/main" val="0"/>
+                        </a:ext>
+                      </a:extLst>
+                    </a:blip>
+                    <a:srcRect/>
+                    <a:stretch>
+                      <a:fillRect/>
+                    </a:stretch>
+                  </pic:blipFill>
+                  <pic:spPr bwMode="auto">
+                    <a:xfrm>
+                      <a:off x="0" y="0"/>
+                      <a:ext cx="1185460" cy="1185460"/>
+                    </a:xfrm>
+                    <a:prstGeom prst="rect">
+                      <a:avLst/>
+                    </a:prstGeom>
+                    <a:noFill/>
+                    <a:ln>
+                      <a:noFill/>
+                    </a:ln>
+                  </pic:spPr>
+                </pic:pic>
+              </a:graphicData>
+            </a:graphic>
+          </wp:inline>
+        </w:drawing>
+      </w:r>
+    </w:p>
+    <w:p>
+      <w:pPr>
+        <w:rPr>
+          <w:lang w:val="en-US"/>
+        </w:rPr>
+      </w:pPr>
+      <w:r>
+        <w:rPr>
+          <w:lang w:val="en-US"/>
+        </w:rPr>
+        <w:t>This tells us that the outsides of crate (</w:t>
+      </w:r>
+      <w:proofErr w:type="spellStart"/>
+      <w:r>
+        <w:rPr>
+          <w:lang w:val="en-US"/>
+        </w:rPr>
+        <w:t>ie</w:t>
+      </w:r>
+      <w:proofErr w:type="spellEnd"/>
+      <w:r>
+        <w:rPr>
+          <w:lang w:val="en-US"/>
+        </w:rPr>
+        <w:t>. the metal bits) should have a brighter specular component which make sense as the wooden material wouldn’t be as shiny as metal when a light is pointed at it.</w:t>
+      </w:r>
+    </w:p>
+    <w:p>
+      <w:pPr>
+        <w:pStyle w:val="Heading4"/>
+        <w:rPr>
+          <w:lang w:val="en-US"/>
+        </w:rPr>
+      </w:pPr>
+      <w:r>
+        <w:rPr>
+          <w:lang w:val="en-US"/>
+        </w:rPr>
+        <w:t>Normal Mapping</w:t>
+      </w:r>
+    </w:p>
+    <w:p>
+      <w:pPr>
+        <w:rPr>
+          <w:lang w:val="en-US"/>
+        </w:rPr>
+      </w:pPr>
+    </w:p>
+    <w:p>
+      <w:pPr>
+        <w:pStyle w:val="Heading4"/>
+        <w:rPr>
+          <w:lang w:val="en-US"/>
+        </w:rPr>
+      </w:pPr>
+      <w:r>
+        <w:rPr>
+          <w:lang w:val="en-US"/>
+        </w:rPr>
+        <w:t>Parallax Mapping</w:t>
+      </w:r>
+    </w:p>
+    <w:p>
+      <w:pPr>
+        <w:rPr>
+          <w:lang w:val="en-US"/>
+        </w:rPr>
+      </w:pPr>
+    </w:p>
+    <w:p>
+      <w:pPr>
+        <w:pStyle w:val="Heading4"/>
+        <w:rPr>
+          <w:lang w:val="en-US"/>
+        </w:rPr>
+      </w:pPr>
+      <w:r>
+        <w:rPr>
+          <w:lang w:val="en-US"/>
+        </w:rPr>
+        <w:t>Shadow Mapping</w:t>
+      </w:r>
+    </w:p>
+    <w:p>
+      <w:pPr>
+        <w:rPr>
+          <w:lang w:val="en-US"/>
+        </w:rPr>
+      </w:pPr>
+    </w:p>
+    <w:p>
+      <w:pPr>
+        <w:rPr>
+          <w:lang w:val="en-US"/>
+        </w:rPr>
+      </w:pPr>
+    </w:p>
+    <w:p>
+      <w:pPr>
+        <w:rPr>
+          <w:lang w:val="en-US"/>
+        </w:rPr>
+      </w:pPr>
+    </w:p>
+    <w:p>
+      <w:pPr>
+        <w:pStyle w:val="Heading1"/>
+        <w:rPr>
+          <w:lang w:val="en-US"/>
+        </w:rPr>
+      </w:pPr>
+      <w:r>
+        <w:rPr>
+          <w:lang w:val="en-US"/>
+        </w:rPr>
+        <w:lastRenderedPageBreak/>
+        <w:t>Resources</w:t>
+      </w:r>
+    </w:p>
+    <w:p>
+      <w:r>
+        <w:rPr>
+          <w:lang w:val="en-US"/>
+        </w:rPr>
+        <w:t xml:space="preserve">Most of the </w:t>
+      </w:r>
+      <w:r>
+        <w:rPr>
+          <w:lang w:val="en-US"/>
+        </w:rPr>
+        <w:t xml:space="preserve">literary </w:t>
+      </w:r>
+      <w:r>
+        <w:rPr>
+          <w:lang w:val="en-US"/>
+        </w:rPr>
+        <w:t xml:space="preserve">content used within this project/report has come from Joey de Vries at </w:t>
+      </w:r>
+      <w:hyperlink r:id="rId9" w:history="1">
+        <w:r>
+          <w:rPr>
+            <w:rStyle w:val="Hyperlink"/>
+          </w:rPr>
+          <w:t>https://learnopengl.com/</w:t>
+        </w:r>
+      </w:hyperlink>
+      <w:r>
+        <w:t>.</w:t>
+      </w:r>
+    </w:p>
+    <w:p>
+      <w:r>
+        <w:t xml:space="preserve">I have made use of many models from </w:t>
+      </w:r>
+      <w:hyperlink r:id="rId10" w:history="1">
+        <w:r>
+          <w:rPr>
+            <w:rStyle w:val="Hyperlink"/>
+          </w:rPr>
+          <w:t>https://www.turbosquid.com/</w:t>
+        </w:r>
+      </w:hyperlink>
+      <w:r>
+        <w:t xml:space="preserve"> </w:t>
+      </w:r>
+      <w:r>
+        <w:t xml:space="preserve">and </w:t>
+      </w:r>
+      <w:hyperlink r:id="rId11" w:history="1">
+        <w:r>
+          <w:rPr>
+            <w:rStyle w:val="Hyperlink"/>
+          </w:rPr>
+          <w:t>https://www.cgtrader.com/</w:t>
+        </w:r>
+      </w:hyperlink>
+      <w:r>
+        <w:t xml:space="preserve"> </w:t>
+      </w:r>
+      <w:r>
+        <w:t xml:space="preserve">as they come with both an </w:t>
+      </w:r>
+      <w:proofErr w:type="spellStart"/>
+      <w:r>
+        <w:t>obj</w:t>
+      </w:r>
+      <w:proofErr w:type="spellEnd"/>
+      <w:r>
+        <w:t xml:space="preserve">  file as well as each type of texture file needed to render the advanced techniques.</w:t>
+      </w:r>
+    </w:p>
+    <w:p>
+      <w:pPr>
+        <w:rPr>
+          <w:lang w:val="en-US"/>
+        </w:rPr>
+      </w:pPr>
+      <w:r>
+        <w:t>Specific links to resources can be found in the appendices.</w:t>
+      </w:r>
+    </w:p>
+    <w:p>
+      <w:pPr>
+        <w:pStyle w:val="Heading1"/>
+        <w:rPr>
+          <w:lang w:val="en-US"/>
+        </w:rPr>
+      </w:pPr>
+      <w:r>
+        <w:rPr>
+          <w:lang w:val="en-US"/>
+        </w:rPr>
+        <w:t>Process</w:t>
+      </w:r>
+    </w:p>
+    <w:p>
+      <w:pPr>
+        <w:rPr>
+          <w:lang w:val="en-US"/>
+        </w:rPr>
+      </w:pPr>
+      <w:r>
+        <w:rPr>
+          <w:lang w:val="en-US"/>
+        </w:rPr>
+        <w:t>In this section I will be outlining the implementation process involved with each advanced shading technique, covering the process of taking data from the CPU to the GPU and how it is then used on the GPU via the shader to create the desired effect[s].</w:t>
+      </w:r>
+    </w:p>
+    <w:p>
+      <w:pPr>
+        <w:pStyle w:val="Heading4"/>
+        <w:rPr>
+          <w:lang w:val="en-US"/>
+        </w:rPr>
+      </w:pPr>
+      <w:r>
+        <w:rPr>
+          <w:lang w:val="en-US"/>
+        </w:rPr>
+        <w:t>Specular and Diffuse Mapping</w:t>
+      </w:r>
+    </w:p>
+    <w:p>
+      <w:pPr>
+        <w:rPr>
+          <w:lang w:val="en-US"/>
+        </w:rPr>
+      </w:pPr>
+      <w:r>
+        <w:rPr>
+          <w:lang w:val="en-US"/>
+        </w:rPr>
+        <w:t xml:space="preserve">The process of getting specular and diffuse mapping up and running is </w:t>
+      </w:r>
+      <w:proofErr w:type="gramStart"/>
+      <w:r>
+        <w:rPr>
+          <w:lang w:val="en-US"/>
+        </w:rPr>
+        <w:t>fairly simple</w:t>
+      </w:r>
+      <w:proofErr w:type="gramEnd"/>
+      <w:r>
+        <w:rPr>
+          <w:lang w:val="en-US"/>
+        </w:rPr>
+        <w:t>. We load the texture file[s] and then bind it:</w:t>
+      </w:r>
+    </w:p>
+    <w:p>
+      <w:pPr>
+        <w:autoSpaceDE w:val="0"/>
+        <w:autoSpaceDN w:val="0"/>
+        <w:adjustRightInd w:val="0"/>
+        <w:spacing w:after="0" w:line="240" w:lineRule="auto"/>
+        <w:rPr>
+          <w:rFonts w:ascii="Consolas" w:hAnsi="Consolas" w:cs="Consolas"/>
+          <w:color w:val="000000"/>
+          <w:sz w:val="19"/>
+          <w:szCs w:val="19"/>
+        </w:rPr>
+      </w:pPr>
+      <w:r>
+        <w:rPr>
+          <w:rFonts w:ascii="Consolas" w:hAnsi="Consolas" w:cs="Consolas"/>
+          <w:color w:val="008000"/>
+          <w:sz w:val="19"/>
+          <w:szCs w:val="19"/>
+        </w:rPr>
+        <w:t>//Bind diffuse texture map</w:t>
+      </w:r>
+    </w:p>
+    <w:p>
+      <w:pPr>
+        <w:autoSpaceDE w:val="0"/>
+        <w:autoSpaceDN w:val="0"/>
+        <w:adjustRightInd w:val="0"/>
+        <w:spacing w:after="0" w:line="240" w:lineRule="auto"/>
+        <w:rPr>
+          <w:rFonts w:ascii="Consolas" w:hAnsi="Consolas" w:cs="Consolas"/>
+          <w:color w:val="000000"/>
+          <w:sz w:val="19"/>
+          <w:szCs w:val="19"/>
+        </w:rPr>
+      </w:pPr>
+      <w:r>
+        <w:rPr>
+          <w:rFonts w:ascii="Consolas" w:hAnsi="Consolas" w:cs="Consolas"/>
+          <w:color w:val="000000"/>
+          <w:sz w:val="19"/>
+          <w:szCs w:val="19"/>
+        </w:rPr>
+        <w:tab/>
+      </w:r>
+      <w:proofErr w:type="spellStart"/>
+      <w:proofErr w:type="gramStart"/>
+      <w:r>
+        <w:rPr>
+          <w:rFonts w:ascii="Consolas" w:hAnsi="Consolas" w:cs="Consolas"/>
+          <w:color w:val="6F008A"/>
+          <w:sz w:val="19"/>
+          <w:szCs w:val="19"/>
+        </w:rPr>
+        <w:t>glActiveTexture</w:t>
+      </w:r>
+      <w:proofErr w:type="spellEnd"/>
+      <w:r>
+        <w:rPr>
+          <w:rFonts w:ascii="Consolas" w:hAnsi="Consolas" w:cs="Consolas"/>
+          <w:color w:val="000000"/>
+          <w:sz w:val="19"/>
+          <w:szCs w:val="19"/>
+        </w:rPr>
+        <w:t>(</w:t>
+      </w:r>
+      <w:proofErr w:type="gramEnd"/>
+      <w:r>
+        <w:rPr>
+          <w:rFonts w:ascii="Consolas" w:hAnsi="Consolas" w:cs="Consolas"/>
+          <w:color w:val="6F008A"/>
+          <w:sz w:val="19"/>
+          <w:szCs w:val="19"/>
+        </w:rPr>
+        <w:t>GL_TEXTURE0</w:t>
+      </w:r>
+      <w:r>
+        <w:rPr>
+          <w:rFonts w:ascii="Consolas" w:hAnsi="Consolas" w:cs="Consolas"/>
+          <w:color w:val="000000"/>
+          <w:sz w:val="19"/>
+          <w:szCs w:val="19"/>
+        </w:rPr>
+        <w:t>);</w:t>
+      </w:r>
+    </w:p>
+    <w:p>
+      <w:pPr>
+        <w:autoSpaceDE w:val="0"/>
+        <w:autoSpaceDN w:val="0"/>
+        <w:adjustRightInd w:val="0"/>
+        <w:spacing w:after="0" w:line="240" w:lineRule="auto"/>
+        <w:rPr>
+          <w:rFonts w:ascii="Consolas" w:hAnsi="Consolas" w:cs="Consolas"/>
+          <w:color w:val="000000"/>
+          <w:sz w:val="19"/>
+          <w:szCs w:val="19"/>
+        </w:rPr>
+      </w:pPr>
+      <w:r>
+        <w:rPr>
+          <w:rFonts w:ascii="Consolas" w:hAnsi="Consolas" w:cs="Consolas"/>
+          <w:color w:val="000000"/>
+          <w:sz w:val="19"/>
+          <w:szCs w:val="19"/>
+        </w:rPr>
+        <w:tab/>
+      </w:r>
+      <w:proofErr w:type="spellStart"/>
+      <w:proofErr w:type="gramStart"/>
+      <w:r>
+        <w:rPr>
+          <w:rFonts w:ascii="Consolas" w:hAnsi="Consolas" w:cs="Consolas"/>
+          <w:color w:val="000000"/>
+          <w:sz w:val="19"/>
+          <w:szCs w:val="19"/>
+        </w:rPr>
+        <w:t>glBindTexture</w:t>
+      </w:r>
+      <w:proofErr w:type="spellEnd"/>
+      <w:r>
+        <w:rPr>
+          <w:rFonts w:ascii="Consolas" w:hAnsi="Consolas" w:cs="Consolas"/>
+          <w:color w:val="000000"/>
+          <w:sz w:val="19"/>
+          <w:szCs w:val="19"/>
+        </w:rPr>
+        <w:t>(</w:t>
+      </w:r>
+      <w:proofErr w:type="gramEnd"/>
+      <w:r>
+        <w:rPr>
+          <w:rFonts w:ascii="Consolas" w:hAnsi="Consolas" w:cs="Consolas"/>
+          <w:color w:val="6F008A"/>
+          <w:sz w:val="19"/>
+          <w:szCs w:val="19"/>
+        </w:rPr>
+        <w:t>GL_TEXTURE_2D</w:t>
+      </w:r>
+      <w:r>
+        <w:rPr>
+          <w:rFonts w:ascii="Consolas" w:hAnsi="Consolas" w:cs="Consolas"/>
+          <w:color w:val="000000"/>
+          <w:sz w:val="19"/>
+          <w:szCs w:val="19"/>
+        </w:rPr>
+        <w:t xml:space="preserve">, </w:t>
+      </w:r>
+      <w:proofErr w:type="spellStart"/>
+      <w:r>
+        <w:rPr>
+          <w:rFonts w:ascii="Consolas" w:hAnsi="Consolas" w:cs="Consolas"/>
+          <w:color w:val="000000"/>
+          <w:sz w:val="19"/>
+          <w:szCs w:val="19"/>
+        </w:rPr>
+        <w:t>m_diffuseTextureDataID</w:t>
+      </w:r>
+      <w:proofErr w:type="spellEnd"/>
+      <w:r>
+        <w:rPr>
+          <w:rFonts w:ascii="Consolas" w:hAnsi="Consolas" w:cs="Consolas"/>
+          <w:color w:val="000000"/>
+          <w:sz w:val="19"/>
+          <w:szCs w:val="19"/>
+        </w:rPr>
+        <w:t>);</w:t>
+      </w:r>
+    </w:p>
+    <w:p>
+      <w:pPr>
+        <w:autoSpaceDE w:val="0"/>
+        <w:autoSpaceDN w:val="0"/>
+        <w:adjustRightInd w:val="0"/>
+        <w:spacing w:after="0" w:line="240" w:lineRule="auto"/>
+        <w:rPr>
+          <w:rFonts w:ascii="Consolas" w:hAnsi="Consolas" w:cs="Consolas"/>
+          <w:color w:val="000000"/>
+          <w:sz w:val="19"/>
+          <w:szCs w:val="19"/>
+        </w:rPr>
+      </w:pPr>
+    </w:p>
+    <w:p>
+      <w:pPr>
+        <w:autoSpaceDE w:val="0"/>
+        <w:autoSpaceDN w:val="0"/>
+        <w:adjustRightInd w:val="0"/>
+        <w:spacing w:after="0" w:line="240" w:lineRule="auto"/>
+        <w:rPr>
+          <w:rFonts w:ascii="Consolas" w:hAnsi="Consolas" w:cs="Consolas"/>
+          <w:color w:val="000000"/>
+          <w:sz w:val="19"/>
+          <w:szCs w:val="19"/>
+        </w:rPr>
+      </w:pPr>
+      <w:r>
+        <w:rPr>
+          <w:rFonts w:ascii="Consolas" w:hAnsi="Consolas" w:cs="Consolas"/>
+          <w:color w:val="000000"/>
+          <w:sz w:val="19"/>
+          <w:szCs w:val="19"/>
+        </w:rPr>
+        <w:tab/>
+      </w:r>
+      <w:r>
+        <w:rPr>
+          <w:rFonts w:ascii="Consolas" w:hAnsi="Consolas" w:cs="Consolas"/>
+          <w:color w:val="0000FF"/>
+          <w:sz w:val="19"/>
+          <w:szCs w:val="19"/>
+        </w:rPr>
+        <w:t>if</w:t>
+      </w:r>
+      <w:r>
+        <w:rPr>
+          <w:rFonts w:ascii="Consolas" w:hAnsi="Consolas" w:cs="Consolas"/>
+          <w:color w:val="000000"/>
+          <w:sz w:val="19"/>
+          <w:szCs w:val="19"/>
+        </w:rPr>
+        <w:t xml:space="preserve"> (</w:t>
+      </w:r>
+      <w:proofErr w:type="spellStart"/>
+      <w:r>
+        <w:rPr>
+          <w:rFonts w:ascii="Consolas" w:hAnsi="Consolas" w:cs="Consolas"/>
+          <w:color w:val="000000"/>
+          <w:sz w:val="19"/>
+          <w:szCs w:val="19"/>
+        </w:rPr>
+        <w:t>m_</w:t>
+      </w:r>
+      <w:proofErr w:type="gramStart"/>
+      <w:r>
+        <w:rPr>
+          <w:rFonts w:ascii="Consolas" w:hAnsi="Consolas" w:cs="Consolas"/>
+          <w:color w:val="000000"/>
+          <w:sz w:val="19"/>
+          <w:szCs w:val="19"/>
+        </w:rPr>
+        <w:t>specularTextureDataID</w:t>
+      </w:r>
+      <w:proofErr w:type="spellEnd"/>
+      <w:r>
+        <w:rPr>
+          <w:rFonts w:ascii="Consolas" w:hAnsi="Consolas" w:cs="Consolas"/>
+          <w:color w:val="000000"/>
+          <w:sz w:val="19"/>
+          <w:szCs w:val="19"/>
+        </w:rPr>
+        <w:t xml:space="preserve"> !</w:t>
+      </w:r>
+      <w:proofErr w:type="gramEnd"/>
+      <w:r>
+        <w:rPr>
+          <w:rFonts w:ascii="Consolas" w:hAnsi="Consolas" w:cs="Consolas"/>
+          <w:color w:val="000000"/>
+          <w:sz w:val="19"/>
+          <w:szCs w:val="19"/>
+        </w:rPr>
+        <w:t>= -1) {</w:t>
+      </w:r>
+    </w:p>
+    <w:p>
+      <w:pPr>
+        <w:autoSpaceDE w:val="0"/>
+        <w:autoSpaceDN w:val="0"/>
+        <w:adjustRightInd w:val="0"/>
+        <w:spacing w:after="0" w:line="240" w:lineRule="auto"/>
+        <w:rPr>
+          <w:rFonts w:ascii="Consolas" w:hAnsi="Consolas" w:cs="Consolas"/>
+          <w:color w:val="000000"/>
+          <w:sz w:val="19"/>
+          <w:szCs w:val="19"/>
+        </w:rPr>
+      </w:pPr>
+      <w:r>
+        <w:rPr>
+          <w:rFonts w:ascii="Consolas" w:hAnsi="Consolas" w:cs="Consolas"/>
+          <w:color w:val="000000"/>
+          <w:sz w:val="19"/>
+          <w:szCs w:val="19"/>
+        </w:rPr>
+        <w:tab/>
+      </w:r>
+      <w:r>
+        <w:rPr>
+          <w:rFonts w:ascii="Consolas" w:hAnsi="Consolas" w:cs="Consolas"/>
+          <w:color w:val="000000"/>
+          <w:sz w:val="19"/>
+          <w:szCs w:val="19"/>
+        </w:rPr>
+        <w:tab/>
+      </w:r>
+      <w:r>
+        <w:rPr>
+          <w:rFonts w:ascii="Consolas" w:hAnsi="Consolas" w:cs="Consolas"/>
+          <w:color w:val="008000"/>
+          <w:sz w:val="19"/>
+          <w:szCs w:val="19"/>
+        </w:rPr>
+        <w:t>//Bind specular texture map</w:t>
+      </w:r>
+    </w:p>
+    <w:p>
+      <w:pPr>
+        <w:autoSpaceDE w:val="0"/>
+        <w:autoSpaceDN w:val="0"/>
+        <w:adjustRightInd w:val="0"/>
+        <w:spacing w:after="0" w:line="240" w:lineRule="auto"/>
+        <w:rPr>
+          <w:rFonts w:ascii="Consolas" w:hAnsi="Consolas" w:cs="Consolas"/>
+          <w:color w:val="000000"/>
+          <w:sz w:val="19"/>
+          <w:szCs w:val="19"/>
+        </w:rPr>
+      </w:pPr>
+      <w:r>
+        <w:rPr>
+          <w:rFonts w:ascii="Consolas" w:hAnsi="Consolas" w:cs="Consolas"/>
+          <w:color w:val="000000"/>
+          <w:sz w:val="19"/>
+          <w:szCs w:val="19"/>
+        </w:rPr>
+        <w:tab/>
+      </w:r>
+      <w:r>
+        <w:rPr>
+          <w:rFonts w:ascii="Consolas" w:hAnsi="Consolas" w:cs="Consolas"/>
+          <w:color w:val="000000"/>
+          <w:sz w:val="19"/>
+          <w:szCs w:val="19"/>
+        </w:rPr>
+        <w:tab/>
+      </w:r>
+      <w:proofErr w:type="spellStart"/>
+      <w:proofErr w:type="gramStart"/>
+      <w:r>
+        <w:rPr>
+          <w:rFonts w:ascii="Consolas" w:hAnsi="Consolas" w:cs="Consolas"/>
+          <w:color w:val="6F008A"/>
+          <w:sz w:val="19"/>
+          <w:szCs w:val="19"/>
+        </w:rPr>
+        <w:t>glActiveTexture</w:t>
+      </w:r>
+      <w:proofErr w:type="spellEnd"/>
+      <w:r>
+        <w:rPr>
+          <w:rFonts w:ascii="Consolas" w:hAnsi="Consolas" w:cs="Consolas"/>
+          <w:color w:val="000000"/>
+          <w:sz w:val="19"/>
+          <w:szCs w:val="19"/>
+        </w:rPr>
+        <w:t>(</w:t>
+      </w:r>
+      <w:proofErr w:type="gramEnd"/>
+      <w:r>
+        <w:rPr>
+          <w:rFonts w:ascii="Consolas" w:hAnsi="Consolas" w:cs="Consolas"/>
+          <w:color w:val="6F008A"/>
+          <w:sz w:val="19"/>
+          <w:szCs w:val="19"/>
+        </w:rPr>
+        <w:t>GL_TEXTURE1</w:t>
+      </w:r>
+      <w:r>
+        <w:rPr>
+          <w:rFonts w:ascii="Consolas" w:hAnsi="Consolas" w:cs="Consolas"/>
+          <w:color w:val="000000"/>
+          <w:sz w:val="19"/>
+          <w:szCs w:val="19"/>
+        </w:rPr>
+        <w:t>);</w:t>
+      </w:r>
+    </w:p>
+    <w:p>
+      <w:pPr>
+        <w:autoSpaceDE w:val="0"/>
+        <w:autoSpaceDN w:val="0"/>
+        <w:adjustRightInd w:val="0"/>
+        <w:spacing w:after="0" w:line="240" w:lineRule="auto"/>
+        <w:rPr>
+          <w:rFonts w:ascii="Consolas" w:hAnsi="Consolas" w:cs="Consolas"/>
+          <w:color w:val="000000"/>
+          <w:sz w:val="19"/>
+          <w:szCs w:val="19"/>
+        </w:rPr>
+      </w:pPr>
+      <w:r>
+        <w:rPr>
+          <w:rFonts w:ascii="Consolas" w:hAnsi="Consolas" w:cs="Consolas"/>
+          <w:color w:val="000000"/>
+          <w:sz w:val="19"/>
+          <w:szCs w:val="19"/>
+        </w:rPr>
+        <w:tab/>
+      </w:r>
+      <w:r>
+        <w:rPr>
+          <w:rFonts w:ascii="Consolas" w:hAnsi="Consolas" w:cs="Consolas"/>
+          <w:color w:val="000000"/>
+          <w:sz w:val="19"/>
+          <w:szCs w:val="19"/>
+        </w:rPr>
+        <w:tab/>
+      </w:r>
+      <w:proofErr w:type="spellStart"/>
+      <w:proofErr w:type="gramStart"/>
+      <w:r>
+        <w:rPr>
+          <w:rFonts w:ascii="Consolas" w:hAnsi="Consolas" w:cs="Consolas"/>
+          <w:color w:val="000000"/>
+          <w:sz w:val="19"/>
+          <w:szCs w:val="19"/>
+        </w:rPr>
+        <w:t>glBindTexture</w:t>
+      </w:r>
+      <w:proofErr w:type="spellEnd"/>
+      <w:r>
+        <w:rPr>
+          <w:rFonts w:ascii="Consolas" w:hAnsi="Consolas" w:cs="Consolas"/>
+          <w:color w:val="000000"/>
+          <w:sz w:val="19"/>
+          <w:szCs w:val="19"/>
+        </w:rPr>
+        <w:t>(</w:t>
+      </w:r>
+      <w:proofErr w:type="gramEnd"/>
+      <w:r>
+        <w:rPr>
+          <w:rFonts w:ascii="Consolas" w:hAnsi="Consolas" w:cs="Consolas"/>
+          <w:color w:val="6F008A"/>
+          <w:sz w:val="19"/>
+          <w:szCs w:val="19"/>
+        </w:rPr>
+        <w:t>GL_TEXTURE_2D</w:t>
+      </w:r>
+      <w:r>
+        <w:rPr>
+          <w:rFonts w:ascii="Consolas" w:hAnsi="Consolas" w:cs="Consolas"/>
+          <w:color w:val="000000"/>
+          <w:sz w:val="19"/>
+          <w:szCs w:val="19"/>
+        </w:rPr>
+        <w:t xml:space="preserve">, </w:t>
+      </w:r>
+      <w:proofErr w:type="spellStart"/>
+      <w:r>
+        <w:rPr>
+          <w:rFonts w:ascii="Consolas" w:hAnsi="Consolas" w:cs="Consolas"/>
+          <w:color w:val="000000"/>
+          <w:sz w:val="19"/>
+          <w:szCs w:val="19"/>
+        </w:rPr>
+        <w:t>m_specularTextureDataID</w:t>
+      </w:r>
+      <w:proofErr w:type="spellEnd"/>
+      <w:r>
+        <w:rPr>
+          <w:rFonts w:ascii="Consolas" w:hAnsi="Consolas" w:cs="Consolas"/>
+          <w:color w:val="000000"/>
+          <w:sz w:val="19"/>
+          <w:szCs w:val="19"/>
+        </w:rPr>
+        <w:t>);</w:t>
+      </w:r>
+    </w:p>
+    <w:p>
+      <w:pPr>
+        <w:autoSpaceDE w:val="0"/>
+        <w:autoSpaceDN w:val="0"/>
+        <w:adjustRightInd w:val="0"/>
+        <w:spacing w:after="0" w:line="240" w:lineRule="auto"/>
+        <w:rPr>
+          <w:rFonts w:ascii="Consolas" w:hAnsi="Consolas" w:cs="Consolas"/>
+          <w:color w:val="000000"/>
+          <w:sz w:val="19"/>
+          <w:szCs w:val="19"/>
+        </w:rPr>
+      </w:pPr>
+      <w:r>
+        <w:rPr>
+          <w:rFonts w:ascii="Consolas" w:hAnsi="Consolas" w:cs="Consolas"/>
+          <w:color w:val="000000"/>
+          <w:sz w:val="19"/>
+          <w:szCs w:val="19"/>
+        </w:rPr>
+        <w:tab/>
+        <w:t>}</w:t>
+      </w:r>
+    </w:p>
+    <w:p>
+      <w:pPr>
+        <w:rPr>
+          <w:lang w:val="en-US"/>
+        </w:rPr>
+      </w:pPr>
+      <w:r>
+        <w:rPr>
+          <w:rFonts w:ascii="Consolas" w:hAnsi="Consolas" w:cs="Consolas"/>
+          <w:color w:val="000000"/>
+          <w:sz w:val="19"/>
+          <w:szCs w:val="19"/>
+        </w:rPr>
+        <w:tab/>
+      </w:r>
+    </w:p>
+    <w:p>
+      <w:pPr>
+        <w:rPr>
+          <w:lang w:val="en-US"/>
+        </w:rPr>
+      </w:pPr>
+      <w:r>
+        <w:rPr>
+          <w:lang w:val="en-US"/>
+        </w:rPr>
+        <w:t xml:space="preserve">We can then, inside of our fragment shader, grab the </w:t>
+      </w:r>
+      <w:proofErr w:type="spellStart"/>
+      <w:r>
+        <w:rPr>
+          <w:lang w:val="en-US"/>
+        </w:rPr>
+        <w:t>texels</w:t>
+      </w:r>
+      <w:proofErr w:type="spellEnd"/>
+      <w:r>
+        <w:rPr>
+          <w:lang w:val="en-US"/>
+        </w:rPr>
+        <w:t xml:space="preserve"> using the specific sampler2D texture we bound above and the coordinates of the texture (grabbed during model loading):</w:t>
+      </w:r>
+    </w:p>
+    <w:p>
+      <w:pPr>
+        <w:rPr>
+          <w:rFonts w:ascii="Courier New" w:eastAsia="Times New Roman" w:hAnsi="Courier New" w:cs="Courier New"/>
+          <w:color w:val="FFC600"/>
+          <w:sz w:val="16"/>
+          <w:szCs w:val="16"/>
+          <w:lang w:eastAsia="en-GB"/>
+        </w:rPr>
+      </w:pPr>
+      <w:r>
+        <w:rPr>
+          <w:rFonts w:ascii="Courier New" w:eastAsia="Times New Roman" w:hAnsi="Courier New" w:cs="Courier New"/>
+          <w:noProof/>
+          <w:color w:val="FFC600"/>
+          <w:sz w:val="16"/>
+          <w:szCs w:val="16"/>
+          <w:lang w:eastAsia="en-GB"/>
+        </w:rPr>
+        <w:drawing>
+          <wp:inline distT="0" distB="0" distL="0" distR="0" wp14:anchorId="5501E787" wp14:editId="2EF41ABF">
+            <wp:extent cx="4484077" cy="734418"/>
+            <wp:effectExtent l="0" t="0" r="0" b="8890"/>
+            <wp:docPr id="3" name="Picture 3" descr="C:\Users\Josh\Downloads\carbon (12).png"/>
+            <wp:cNvGraphicFramePr>
+              <a:graphicFrameLocks xmlns:a="http://schemas.openxmlformats.org/drawingml/2006/main" noChangeAspect="1"/>
+            </wp:cNvGraphicFramePr>
+            <a:graphic xmlns:a="http://schemas.openxmlformats.org/drawingml/2006/main">
+              <a:graphicData uri="http://schemas.openxmlformats.org/drawingml/2006/picture">
+                <pic:pic xmlns:pic="http://schemas.openxmlformats.org/drawingml/2006/picture">
+                  <pic:nvPicPr>
+                    <pic:cNvPr id="0" name="Picture 5" descr="C:\Users\Josh\Downloads\carbon (12).png"/>
+                    <pic:cNvPicPr>
+                      <a:picLocks noChangeAspect="1" noChangeArrowheads="1"/>
+                    </pic:cNvPicPr>
+                  </pic:nvPicPr>
+                  <pic:blipFill>
+                    <a:blip r:embed="rId12">
+                      <a:extLst>
+                        <a:ext uri="{28A0092B-C50C-407E-A947-70E740481C1C}">
+                          <a14:useLocalDpi xmlns:a14="http://schemas.microsoft.com/office/drawing/2010/main" val="0"/>
+                        </a:ext>
+                      </a:extLst>
+                    </a:blip>
+                    <a:srcRect/>
+                    <a:stretch>
+                      <a:fillRect/>
+                    </a:stretch>
+                  </pic:blipFill>
+                  <pic:spPr bwMode="auto">
+                    <a:xfrm>
+                      <a:off x="0" y="0"/>
+                      <a:ext cx="4501877" cy="737333"/>
+                    </a:xfrm>
+                    <a:prstGeom prst="rect">
+                      <a:avLst/>
+                    </a:prstGeom>
+                    <a:noFill/>
+                    <a:ln>
+                      <a:noFill/>
+                    </a:ln>
+                  </pic:spPr>
+                </pic:pic>
+              </a:graphicData>
+            </a:graphic>
+          </wp:inline>
+        </w:drawing>
+      </w:r>
+    </w:p>
+    <w:p>
+      <w:pPr>
+        <w:rPr>
+          <w:lang w:val="en-US"/>
+        </w:rPr>
+      </w:pPr>
+      <w:r>
+        <w:rPr>
+          <w:lang w:val="en-US"/>
+        </w:rPr>
+        <w:t xml:space="preserve">Then we get our </w:t>
+      </w:r>
+      <w:proofErr w:type="spellStart"/>
+      <w:r>
+        <w:rPr>
+          <w:lang w:val="en-US"/>
+        </w:rPr>
+        <w:t>surface_diffuse</w:t>
+      </w:r>
+      <w:proofErr w:type="spellEnd"/>
+      <w:r>
+        <w:rPr>
+          <w:lang w:val="en-US"/>
+        </w:rPr>
+        <w:t xml:space="preserve"> and </w:t>
+      </w:r>
+      <w:proofErr w:type="spellStart"/>
+      <w:r>
+        <w:rPr>
+          <w:lang w:val="en-US"/>
+        </w:rPr>
+        <w:t>surface_specular</w:t>
+      </w:r>
+      <w:proofErr w:type="spellEnd"/>
+      <w:r>
+        <w:rPr>
+          <w:lang w:val="en-US"/>
+        </w:rPr>
+        <w:t xml:space="preserve"> components from the </w:t>
+      </w:r>
+      <w:proofErr w:type="spellStart"/>
+      <w:r>
+        <w:rPr>
+          <w:lang w:val="en-US"/>
+        </w:rPr>
+        <w:t>texels</w:t>
+      </w:r>
+      <w:proofErr w:type="spellEnd"/>
+      <w:r>
+        <w:rPr>
+          <w:lang w:val="en-US"/>
+        </w:rPr>
+        <w:t xml:space="preserve"> grabbed from the texture file to be used in our lighting calculations:</w:t>
+      </w:r>
+    </w:p>
+    <w:p>
+      <w:pPr>
+        <w:rPr>
+          <w:lang w:val="en-US"/>
+        </w:rPr>
+      </w:pPr>
+      <w:r>
+        <w:rPr>
+          <w:noProof/>
+          <w:lang w:val="en-US"/>
+        </w:rPr>
+        <w:drawing>
+          <wp:inline distT="0" distB="0" distL="0" distR="0" wp14:anchorId="263A5D89" wp14:editId="7B889214">
+            <wp:extent cx="4483735" cy="945671"/>
+            <wp:effectExtent l="0" t="0" r="0" b="6985"/>
+            <wp:docPr id="4" name="Picture 4" descr="C:\Users\Josh\Downloads\carbon (13).png"/>
+            <wp:cNvGraphicFramePr>
+              <a:graphicFrameLocks xmlns:a="http://schemas.openxmlformats.org/drawingml/2006/main" noChangeAspect="1"/>
+            </wp:cNvGraphicFramePr>
+            <a:graphic xmlns:a="http://schemas.openxmlformats.org/drawingml/2006/main">
+              <a:graphicData uri="http://schemas.openxmlformats.org/drawingml/2006/picture">
+                <pic:pic xmlns:pic="http://schemas.openxmlformats.org/drawingml/2006/picture">
+                  <pic:nvPicPr>
+                    <pic:cNvPr id="0" name="Picture 6" descr="C:\Users\Josh\Downloads\carbon (13).png"/>
+                    <pic:cNvPicPr>
+                      <a:picLocks noChangeAspect="1" noChangeArrowheads="1"/>
+                    </pic:cNvPicPr>
+                  </pic:nvPicPr>
+                  <pic:blipFill>
+                    <a:blip r:embed="rId13">
+                      <a:extLst>
+                        <a:ext uri="{28A0092B-C50C-407E-A947-70E740481C1C}">
+                          <a14:useLocalDpi xmlns:a14="http://schemas.microsoft.com/office/drawing/2010/main" val="0"/>
+                        </a:ext>
+                      </a:extLst>
+                    </a:blip>
+                    <a:srcRect/>
+                    <a:stretch>
+                      <a:fillRect/>
+                    </a:stretch>
+                  </pic:blipFill>
+                  <pic:spPr bwMode="auto">
+                    <a:xfrm>
+                      <a:off x="0" y="0"/>
+                      <a:ext cx="4527841" cy="954974"/>
+                    </a:xfrm>
+                    <a:prstGeom prst="rect">
+                      <a:avLst/>
+                    </a:prstGeom>
+                    <a:noFill/>
+                    <a:ln>
+                      <a:noFill/>
+                    </a:ln>
+                  </pic:spPr>
+                </pic:pic>
+              </a:graphicData>
+            </a:graphic>
+          </wp:inline>
+        </w:drawing>
+      </w:r>
+    </w:p>
+    <w:p>
+      <w:pPr>
+        <w:rPr>
+          <w:lang w:val="en-US"/>
+        </w:rPr>
+      </w:pPr>
+      <w:r>
+        <w:rPr>
+          <w:noProof/>
+          <w:lang w:val="en-US"/>
+        </w:rPr>
+        <w:drawing>
+          <wp:inline distT="0" distB="0" distL="0" distR="0" wp14:anchorId="41472E9A" wp14:editId="7F8C5898">
+            <wp:extent cx="4530969" cy="509973"/>
+            <wp:effectExtent l="0" t="0" r="0" b="4445"/>
+            <wp:docPr id="5" name="Picture 5" descr="C:\Users\Josh\Downloads\carbon (14).png"/>
+            <wp:cNvGraphicFramePr>
+              <a:graphicFrameLocks xmlns:a="http://schemas.openxmlformats.org/drawingml/2006/main" noChangeAspect="1"/>
+            </wp:cNvGraphicFramePr>
+            <a:graphic xmlns:a="http://schemas.openxmlformats.org/drawingml/2006/main">
+              <a:graphicData uri="http://schemas.openxmlformats.org/drawingml/2006/picture">
+                <pic:pic xmlns:pic="http://schemas.openxmlformats.org/drawingml/2006/picture">
+                  <pic:nvPicPr>
+                    <pic:cNvPr id="0" name="Picture 7" descr="C:\Users\Josh\Downloads\carbon (14).png"/>
+                    <pic:cNvPicPr>
+                      <a:picLocks noChangeAspect="1" noChangeArrowheads="1"/>
+                    </pic:cNvPicPr>
+                  </pic:nvPicPr>
+                  <pic:blipFill>
+                    <a:blip r:embed="rId14">
+                      <a:extLst>
+                        <a:ext uri="{28A0092B-C50C-407E-A947-70E740481C1C}">
+                          <a14:useLocalDpi xmlns:a14="http://schemas.microsoft.com/office/drawing/2010/main" val="0"/>
+                        </a:ext>
+                      </a:extLst>
+                    </a:blip>
+                    <a:srcRect/>
+                    <a:stretch>
+                      <a:fillRect/>
+                    </a:stretch>
+                  </pic:blipFill>
+                  <pic:spPr bwMode="auto">
+                    <a:xfrm>
+                      <a:off x="0" y="0"/>
+                      <a:ext cx="4662036" cy="524725"/>
+                    </a:xfrm>
+                    <a:prstGeom prst="rect">
+                      <a:avLst/>
+                    </a:prstGeom>
+                    <a:noFill/>
+                    <a:ln>
+                      <a:noFill/>
+                    </a:ln>
+                  </pic:spPr>
+                </pic:pic>
+              </a:graphicData>
+            </a:graphic>
+          </wp:inline>
+        </w:drawing>
+      </w:r>
+    </w:p>
+    <w:p>
+      <w:pPr>
+        <w:rPr>
+          <w:lang w:val="en-US"/>
+        </w:rPr>
+      </w:pPr>
+      <w:r>
+        <w:rPr>
+          <w:noProof/>
+          <w:lang w:val="en-US"/>
+        </w:rPr>
+        <w:drawing>
+          <wp:inline distT="0" distB="0" distL="0" distR="0" wp14:anchorId="10FF6361" wp14:editId="7B0C1142">
+            <wp:extent cx="4542692" cy="455881"/>
+            <wp:effectExtent l="0" t="0" r="0" b="1905"/>
+            <wp:docPr id="6" name="Picture 6" descr="C:\Users\Josh\Downloads\carbon (15).png"/>
+            <wp:cNvGraphicFramePr>
+              <a:graphicFrameLocks xmlns:a="http://schemas.openxmlformats.org/drawingml/2006/main" noChangeAspect="1"/>
+            </wp:cNvGraphicFramePr>
+            <a:graphic xmlns:a="http://schemas.openxmlformats.org/drawingml/2006/main">
+              <a:graphicData uri="http://schemas.openxmlformats.org/drawingml/2006/picture">
+                <pic:pic xmlns:pic="http://schemas.openxmlformats.org/drawingml/2006/picture">
+                  <pic:nvPicPr>
+                    <pic:cNvPr id="0" name="Picture 8" descr="C:\Users\Josh\Downloads\carbon (15).png"/>
+                    <pic:cNvPicPr>
+                      <a:picLocks noChangeAspect="1" noChangeArrowheads="1"/>
+                    </pic:cNvPicPr>
+                  </pic:nvPicPr>
+                  <pic:blipFill>
+                    <a:blip r:embed="rId15">
+                      <a:extLst>
+                        <a:ext uri="{28A0092B-C50C-407E-A947-70E740481C1C}">
+                          <a14:useLocalDpi xmlns:a14="http://schemas.microsoft.com/office/drawing/2010/main" val="0"/>
+                        </a:ext>
+                      </a:extLst>
+                    </a:blip>
+                    <a:srcRect/>
+                    <a:stretch>
+                      <a:fillRect/>
+                    </a:stretch>
+                  </pic:blipFill>
+                  <pic:spPr bwMode="auto">
+                    <a:xfrm>
+                      <a:off x="0" y="0"/>
+                      <a:ext cx="4682267" cy="469888"/>
+                    </a:xfrm>
+                    <a:prstGeom prst="rect">
+                      <a:avLst/>
+                    </a:prstGeom>
+                    <a:noFill/>
+                    <a:ln>
+                      <a:noFill/>
+                    </a:ln>
+                  </pic:spPr>
+                </pic:pic>
+              </a:graphicData>
+            </a:graphic>
+          </wp:inline>
+        </w:drawing>
+      </w:r>
+    </w:p>
+    <w:p>
+      <w:pPr>
+        <w:rPr>
+          <w:lang w:val="en-US"/>
+        </w:rPr>
+      </w:pPr>
+    </w:p>
+    <w:p>
+      <w:pPr>
+        <w:pStyle w:val="Heading4"/>
+        <w:rPr>
+          <w:lang w:val="en-US"/>
+        </w:rPr>
+      </w:pPr>
+      <w:r>
+        <w:rPr>
+          <w:lang w:val="en-US"/>
+        </w:rPr>
+        <w:t>Normal Mapping</w:t>
+      </w:r>
+    </w:p>
+    <w:p>
+      <w:pPr>
+        <w:rPr>
+          <w:lang w:val="en-US"/>
+        </w:rPr>
+      </w:pPr>
+    </w:p>
+    <w:p>
+      <w:pPr>
+        <w:pStyle w:val="Heading4"/>
+        <w:rPr>
+          <w:lang w:val="en-US"/>
+        </w:rPr>
+      </w:pPr>
+      <w:r>
+        <w:rPr>
+          <w:lang w:val="en-US"/>
+        </w:rPr>
+        <w:t>Parallax Mapping</w:t>
+      </w:r>
+    </w:p>
+    <w:p>
+      <w:pPr>
+        <w:rPr>
+          <w:lang w:val="en-US"/>
+        </w:rPr>
+      </w:pPr>
+    </w:p>
+    <w:p>
+      <w:pPr>
+        <w:pStyle w:val="Heading4"/>
+        <w:rPr>
+          <w:lang w:val="en-US"/>
+        </w:rPr>
+      </w:pPr>
+      <w:r>
+        <w:rPr>
+          <w:lang w:val="en-US"/>
+        </w:rPr>
+        <w:t>Shadow Mapping</w:t>
+      </w:r>
+    </w:p>
+    <w:p>
+      <w:pPr>
+        <w:rPr>
+          <w:lang w:val="en-US"/>
+        </w:rPr>
+      </w:pPr>
+    </w:p>
+    <w:p>
+      <w:pPr>
+        <w:pStyle w:val="Heading1"/>
+        <w:rPr>
+          <w:lang w:val="en-US"/>
+        </w:rPr>
+      </w:pPr>
+      <w:r>
+        <w:rPr>
+          <w:lang w:val="en-US"/>
+        </w:rPr>
+        <w:t>Reflection</w:t>
       </w:r>
       <w:r>
         <w:rPr>
@@ -316,35 +1764,7 @@
         <w:rPr>
           <w:lang w:val="en-US"/>
         </w:rPr>
-        <w:t>Explain the purpose of the project (</w:t>
-      </w:r>
-      <w:proofErr w:type="spellStart"/>
-      <w:r>
-        <w:rPr>
-          <w:lang w:val="en-US"/>
-        </w:rPr>
-        <w:t>ie</w:t>
-      </w:r>
-      <w:proofErr w:type="spellEnd"/>
-      <w:r>
-        <w:rPr>
-          <w:lang w:val="en-US"/>
-        </w:rPr>
-        <w:t xml:space="preserve">. to look at advanced </w:t>
-      </w:r>
-      <w:proofErr w:type="spellStart"/>
-      <w:r>
-        <w:rPr>
-          <w:lang w:val="en-US"/>
-        </w:rPr>
-        <w:t>opengl</w:t>
-      </w:r>
-      <w:proofErr w:type="spellEnd"/>
-      <w:r>
-        <w:rPr>
-          <w:lang w:val="en-US"/>
-        </w:rPr>
-        <w:t xml:space="preserve"> techniques)</w:t>
+        <w:t>Briefly talk about how the project turned out.</w:t>
       </w:r>
     </w:p>
     <w:p>
@@ -362,7 +1782,13 @@
         <w:rPr>
           <w:lang w:val="en-US"/>
         </w:rPr>
-        <w:t>Briefly talk about the specific techniques that will be demonstrated and what their purpose is.</w:t>
+        <w:t>Talk about any points that were difficult and any issues with them</w:t>
+      </w:r>
+      <w:r>
+        <w:rPr>
+          <w:lang w:val="en-US"/>
+        </w:rPr>
+        <w:t>.</w:t>
       </w:r>
     </w:p>
     <w:p>
@@ -380,84 +1806,7 @@
         <w:rPr>
           <w:lang w:val="en-US"/>
         </w:rPr>
-        <w:t>Briefly mention how advanced techniques are used in games</w:t>
-      </w:r>
-    </w:p>
-    <w:p>
-      <w:pPr>
-        <w:pStyle w:val="Heading4"/>
-        <w:rPr>
-          <w:lang w:val="en-US"/>
-        </w:rPr>
-      </w:pPr>
-      <w:r>
-        <w:rPr>
-          <w:lang w:val="en-US"/>
-        </w:rPr>
-        <w:t>Specular and Diffuse Mapping</w:t>
-      </w:r>
-    </w:p>
-    <w:p>
-      <w:pPr>
-        <w:rPr>
-          <w:lang w:val="en-US"/>
-        </w:rPr>
-      </w:pPr>
-    </w:p>
-    <w:p>
-      <w:pPr>
-        <w:pStyle w:val="Heading4"/>
-        <w:rPr>
-          <w:lang w:val="en-US"/>
-        </w:rPr>
-      </w:pPr>
-      <w:r>
-        <w:rPr>
-          <w:lang w:val="en-US"/>
-        </w:rPr>
-        <w:t>Normal Mapping</w:t>
-      </w:r>
-    </w:p>
-    <w:p>
-      <w:pPr>
-        <w:rPr>
-          <w:lang w:val="en-US"/>
-        </w:rPr>
-      </w:pPr>
-    </w:p>
-    <w:p>
-      <w:pPr>
-        <w:pStyle w:val="Heading4"/>
-        <w:rPr>
-          <w:lang w:val="en-US"/>
-        </w:rPr>
-      </w:pPr>
-      <w:r>
-        <w:rPr>
-          <w:lang w:val="en-US"/>
-        </w:rPr>
-        <w:t>Parallax Mapping</w:t>
-      </w:r>
-    </w:p>
-    <w:p>
-      <w:pPr>
-        <w:rPr>
-          <w:lang w:val="en-US"/>
-        </w:rPr>
-      </w:pPr>
-    </w:p>
-    <w:p>
-      <w:pPr>
-        <w:pStyle w:val="Heading4"/>
-        <w:rPr>
-          <w:lang w:val="en-US"/>
-        </w:rPr>
-      </w:pPr>
-      <w:r>
-        <w:rPr>
-          <w:lang w:val="en-US"/>
-        </w:rPr>
-        <w:t>Shadow Mapping</w:t>
+        <w:t>Talk about what I would do differently if I could start over.</w:t>
       </w:r>
     </w:p>
     <w:p>
@@ -471,13 +1820,27 @@
         <w:rPr>
           <w:lang w:val="en-US"/>
         </w:rPr>
-        <w:t>Resources</w:t>
-      </w:r>
-      <w:r>
-        <w:rPr>
-          <w:lang w:val="en-US"/>
-        </w:rPr>
-        <w:t xml:space="preserve"> (200 words)</w:t>
+        <w:t>Appendix</w:t>
+      </w:r>
+      <w:r>
+        <w:rPr>
+          <w:lang w:val="en-US"/>
+        </w:rPr>
+        <w:t xml:space="preserve"> (100 words)</w:t>
+      </w:r>
+    </w:p>
+    <w:p>
+      <w:pPr>
+        <w:pStyle w:val="Heading5"/>
+        <w:rPr>
+          <w:lang w:val="en-US"/>
+        </w:rPr>
+      </w:pPr>
+      <w:r>
+        <w:rPr>
+          <w:lang w:val="en-US"/>
+        </w:rPr>
+        <w:t>Bibliography</w:t>
       </w:r>
     </w:p>
     <w:p>
@@ -485,18 +1848,12 @@
         <w:pStyle w:val="ListParagraph"/>
         <w:numPr>
           <w:ilvl w:val="0"/>
-          <w:numId w:val="1"/>
+          <w:numId w:val="2"/>
         </w:numPr>
         <w:rPr>
           <w:lang w:val="en-US"/>
         </w:rPr>
       </w:pPr>
-      <w:r>
-        <w:rPr>
-          <w:lang w:val="en-US"/>
-        </w:rPr>
-        <w:t xml:space="preserve">Mention the main resource being Joey Devries on </w:t>
-      </w:r>
       <w:proofErr w:type="spellStart"/>
       <w:r>
         <w:rPr>
@@ -505,13 +1862,27 @@
         <w:t>LearnOpenGL</w:t>
       </w:r>
       <w:proofErr w:type="spellEnd"/>
+      <w:r>
+        <w:rPr>
+          <w:lang w:val="en-US"/>
+        </w:rPr>
+        <w:t xml:space="preserve"> from Joey de Vries - </w:t>
+      </w:r>
+      <w:hyperlink r:id="rId16" w:history="1">
+        <w:r>
+          <w:rPr>
+            <w:rStyle w:val="Hyperlink"/>
+          </w:rPr>
+          <w:t>https://learnopengl.com/</w:t>
+        </w:r>
+      </w:hyperlink>
     </w:p>
     <w:p>
       <w:pPr>
         <w:pStyle w:val="ListParagraph"/>
         <w:numPr>
           <w:ilvl w:val="0"/>
-          <w:numId w:val="1"/>
+          <w:numId w:val="2"/>
         </w:numPr>
         <w:rPr>
           <w:lang w:val="en-US"/>
@@ -521,189 +1892,75 @@
         <w:rPr>
           <w:lang w:val="en-US"/>
         </w:rPr>
-        <w:t xml:space="preserve">Cite some </w:t>
-      </w:r>
-      <w:r>
-        <w:rPr>
-          <w:lang w:val="en-US"/>
-        </w:rPr>
-        <w:t>other online resources</w:t>
-      </w:r>
-    </w:p>
-    <w:p>
-      <w:pPr>
-        <w:pStyle w:val="Heading1"/>
-        <w:rPr>
-          <w:lang w:val="en-US"/>
-        </w:rPr>
-      </w:pPr>
-      <w:r>
-        <w:rPr>
-          <w:lang w:val="en-US"/>
-        </w:rPr>
-        <w:t>Process</w:t>
-      </w:r>
-      <w:r>
-        <w:rPr>
-          <w:lang w:val="en-US"/>
-        </w:rPr>
-        <w:t xml:space="preserve"> (300 words)</w:t>
-      </w:r>
+        <w:t>House Model</w:t>
+      </w:r>
+      <w:r>
+        <w:rPr>
+          <w:lang w:val="en-US"/>
+        </w:rPr>
+        <w:t xml:space="preserve"> from Turbo Squid - </w:t>
+      </w:r>
+      <w:hyperlink r:id="rId17" w:history="1">
+        <w:r>
+          <w:rPr>
+            <w:rStyle w:val="Hyperlink"/>
+          </w:rPr>
+          <w:t>https://www.turbosquid.com/3d-models/free-scotish-house-3d-model/464428</w:t>
+        </w:r>
+      </w:hyperlink>
     </w:p>
     <w:p>
       <w:pPr>
         <w:pStyle w:val="ListParagraph"/>
         <w:numPr>
           <w:ilvl w:val="0"/>
-          <w:numId w:val="1"/>
+          <w:numId w:val="2"/>
         </w:numPr>
         <w:rPr>
           <w:lang w:val="en-US"/>
         </w:rPr>
       </w:pPr>
       <w:r>
-        <w:rPr>
-          <w:lang w:val="en-US"/>
-        </w:rPr>
-        <w:t>Outline of the process of taking stuff from the CPU to the GPU and briefly how it is then used on the GPU via the shader. Including screenshots of where variables/vertices are coming from and going</w:t>
-      </w:r>
-      <w:r>
-        <w:rPr>
-          <w:lang w:val="en-US"/>
-        </w:rPr>
-        <w:t xml:space="preserve"> in respect to the shader-pipeline.</w:t>
-      </w:r>
-    </w:p>
-    <w:p>
-      <w:pPr>
-        <w:pStyle w:val="Heading4"/>
-        <w:rPr>
-          <w:lang w:val="en-US"/>
-        </w:rPr>
-      </w:pPr>
-      <w:r>
-        <w:rPr>
-          <w:lang w:val="en-US"/>
-        </w:rPr>
-        <w:t>Specular and Diffuse Mapping</w:t>
-      </w:r>
-    </w:p>
-    <w:p>
-      <w:pPr>
-        <w:rPr>
-          <w:lang w:val="en-US"/>
-        </w:rPr>
-      </w:pPr>
-    </w:p>
-    <w:p>
-      <w:pPr>
-        <w:pStyle w:val="Heading4"/>
-        <w:rPr>
-          <w:lang w:val="en-US"/>
-        </w:rPr>
-      </w:pPr>
-      <w:r>
-        <w:rPr>
-          <w:lang w:val="en-US"/>
-        </w:rPr>
-        <w:t>Normal Mapping</w:t>
-      </w:r>
-    </w:p>
-    <w:p>
-      <w:pPr>
-        <w:rPr>
-          <w:lang w:val="en-US"/>
-        </w:rPr>
-      </w:pPr>
-    </w:p>
-    <w:p>
-      <w:pPr>
-        <w:pStyle w:val="Heading4"/>
-        <w:rPr>
-          <w:lang w:val="en-US"/>
-        </w:rPr>
-      </w:pPr>
-      <w:r>
-        <w:rPr>
-          <w:lang w:val="en-US"/>
-        </w:rPr>
-        <w:t>Parallax Mapping</w:t>
-      </w:r>
-    </w:p>
-    <w:p>
-      <w:pPr>
-        <w:rPr>
-          <w:lang w:val="en-US"/>
-        </w:rPr>
-      </w:pPr>
-    </w:p>
-    <w:p>
-      <w:pPr>
-        <w:pStyle w:val="Heading4"/>
-        <w:rPr>
-          <w:lang w:val="en-US"/>
-        </w:rPr>
-      </w:pPr>
-      <w:r>
-        <w:rPr>
-          <w:lang w:val="en-US"/>
-        </w:rPr>
-        <w:t>Shadow Mapping</w:t>
-      </w:r>
-    </w:p>
-    <w:p>
-      <w:pPr>
-        <w:rPr>
-          <w:lang w:val="en-US"/>
-        </w:rPr>
-      </w:pPr>
-      <w:bookmarkStart w:id="0" w:name="_GoBack"/>
-      <w:bookmarkEnd w:id="0"/>
-    </w:p>
-    <w:p>
-      <w:pPr>
-        <w:pStyle w:val="Heading1"/>
-        <w:rPr>
-          <w:lang w:val="en-US"/>
-        </w:rPr>
-      </w:pPr>
-      <w:r>
-        <w:rPr>
-          <w:lang w:val="en-US"/>
-        </w:rPr>
-        <w:t>Reflection</w:t>
-      </w:r>
-      <w:r>
-        <w:rPr>
-          <w:lang w:val="en-US"/>
-        </w:rPr>
-        <w:t xml:space="preserve"> (200 words)</w:t>
-      </w:r>
+        <w:t xml:space="preserve">Rock 1 Model - </w:t>
+      </w:r>
+      <w:hyperlink r:id="rId18" w:history="1">
+        <w:r>
+          <w:rPr>
+            <w:rStyle w:val="Hyperlink"/>
+          </w:rPr>
+          <w:t>https://www.cgtrader.com/free-3d-models/plant/other/rock-01-98f8a3df-4cba-4bb7-8452-f1c36bc35fa7</w:t>
+        </w:r>
+      </w:hyperlink>
     </w:p>
     <w:p>
       <w:pPr>
         <w:pStyle w:val="ListParagraph"/>
         <w:numPr>
           <w:ilvl w:val="0"/>
-          <w:numId w:val="1"/>
+          <w:numId w:val="2"/>
         </w:numPr>
         <w:rPr>
           <w:lang w:val="en-US"/>
         </w:rPr>
       </w:pPr>
       <w:r>
-        <w:rPr>
-          <w:lang w:val="en-US"/>
-        </w:rPr>
-        <w:t>Briefly talk about how the project turned out.</w:t>
-      </w:r>
+        <w:t xml:space="preserve">Rock 2 Model - </w:t>
+      </w:r>
+      <w:hyperlink r:id="rId19" w:history="1">
+        <w:r>
+          <w:rPr>
+            <w:rStyle w:val="Hyperlink"/>
+          </w:rPr>
+          <w:t>https://www.cgtrader.com/free-3d-models/exterior/landscape/8k-mountain-rock-scan-a</w:t>
+        </w:r>
+      </w:hyperlink>
     </w:p>
     <w:p>
       <w:pPr>
         <w:pStyle w:val="ListParagraph"/>
         <w:numPr>
           <w:ilvl w:val="0"/>
-          <w:numId w:val="1"/>
+          <w:numId w:val="2"/>
         </w:numPr>
         <w:rPr>
           <w:lang w:val="en-US"/>
@@ -713,147 +1970,249 @@
         <w:rPr>
           <w:lang w:val="en-US"/>
         </w:rPr>
-        <w:t>Talk about any points that were difficult and any issues with them</w:t>
-      </w:r>
-      <w:r>
-        <w:rPr>
-          <w:lang w:val="en-US"/>
-        </w:rPr>
-        <w:t>.</w:t>
-      </w:r>
+        <w:t xml:space="preserve">Archway Model - </w:t>
+      </w:r>
+      <w:hyperlink r:id="rId20" w:history="1">
+        <w:r>
+          <w:rPr>
+            <w:rStyle w:val="Hyperlink"/>
+          </w:rPr>
+          <w:t>https://www.cgtrader.com/free-3d-models/architectural/other/archway-3</w:t>
+        </w:r>
+      </w:hyperlink>
     </w:p>
     <w:p>
       <w:pPr>
         <w:pStyle w:val="ListParagraph"/>
         <w:numPr>
           <w:ilvl w:val="0"/>
-          <w:numId w:val="1"/>
+          <w:numId w:val="2"/>
         </w:numPr>
         <w:rPr>
           <w:lang w:val="en-US"/>
         </w:rPr>
       </w:pPr>
       <w:r>
-        <w:rPr>
-          <w:lang w:val="en-US"/>
-        </w:rPr>
-        <w:t>Talk about what I would do differently if I could start over.</w:t>
-      </w:r>
-    </w:p>
-    <w:p>
-      <w:pPr>
-        <w:pStyle w:val="Heading1"/>
-        <w:rPr>
-          <w:lang w:val="en-US"/>
-        </w:rPr>
-      </w:pPr>
-      <w:r>
-        <w:rPr>
-          <w:lang w:val="en-US"/>
-        </w:rPr>
-        <w:t>Appendix</w:t>
-      </w:r>
-      <w:r>
-        <w:rPr>
-          <w:lang w:val="en-US"/>
-        </w:rPr>
-        <w:t xml:space="preserve"> (100 words)</w:t>
-      </w:r>
+        <w:t xml:space="preserve">JPG to BMP converter for textures - </w:t>
+      </w:r>
+      <w:hyperlink r:id="rId21" w:history="1">
+        <w:r>
+          <w:rPr>
+            <w:rStyle w:val="Hyperlink"/>
+          </w:rPr>
+          <w:t>https://image.online-convert.com/convert-to-bmp</w:t>
+        </w:r>
+      </w:hyperlink>
     </w:p>
     <w:p>
       <w:pPr>
         <w:pStyle w:val="ListParagraph"/>
         <w:numPr>
           <w:ilvl w:val="0"/>
-          <w:numId w:val="1"/>
+          <w:numId w:val="2"/>
         </w:numPr>
         <w:rPr>
           <w:lang w:val="en-US"/>
         </w:rPr>
       </w:pPr>
       <w:r>
-        <w:rPr>
-          <w:lang w:val="en-US"/>
-        </w:rPr>
-        <w:t>Bibliography of the resources used</w:t>
-      </w:r>
-    </w:p>
-    <w:p>
-      <w:pPr>
-        <w:pStyle w:val="ListParagraph"/>
-        <w:numPr>
-          <w:ilvl w:val="0"/>
-          <w:numId w:val="1"/>
-        </w:numPr>
-        <w:rPr>
-          <w:lang w:val="en-US"/>
-        </w:rPr>
-      </w:pPr>
-      <w:r>
-        <w:rPr>
-          <w:lang w:val="en-US"/>
-        </w:rPr>
-        <w:t xml:space="preserve">Brief discussion around some games that implement the advanced techniques really </w:t>
-      </w:r>
-      <w:proofErr w:type="gramStart"/>
-      <w:r>
-        <w:rPr>
-          <w:lang w:val="en-US"/>
-        </w:rPr>
-        <w:t>well ,</w:t>
-      </w:r>
-      <w:proofErr w:type="gramEnd"/>
-      <w:r>
-        <w:rPr>
-          <w:lang w:val="en-US"/>
-        </w:rPr>
-        <w:t xml:space="preserve"> maybe how games at the end of 2</w:t>
-      </w:r>
-      <w:r>
-        <w:rPr>
-          <w:vertAlign w:val="superscript"/>
-          <w:lang w:val="en-US"/>
-        </w:rPr>
-        <w:t>nd</w:t>
-      </w:r>
-      <w:r>
-        <w:rPr>
-          <w:lang w:val="en-US"/>
-        </w:rPr>
-        <w:t xml:space="preserve"> gen consoles life span still managed to push graphical fidelity with the help of these </w:t>
+        <w:t xml:space="preserve">MeshLab to triangulate </w:t>
       </w:r>
       <w:proofErr w:type="spellStart"/>
       <w:r>
-        <w:rPr>
-          <w:lang w:val="en-US"/>
-        </w:rPr>
-        <w:t>adanced</w:t>
+        <w:t>obj</w:t>
       </w:r>
       <w:proofErr w:type="spellEnd"/>
       <w:r>
-        <w:rPr>
-          <w:lang w:val="en-US"/>
-        </w:rPr>
-        <w:t xml:space="preserve"> techniques to gain more detailed models and scenes without </w:t>
-      </w:r>
-      <w:proofErr w:type="spellStart"/>
-      <w:r>
-        <w:rPr>
-          <w:lang w:val="en-US"/>
-        </w:rPr>
-        <w:t>rhe</w:t>
-      </w:r>
-      <w:proofErr w:type="spellEnd"/>
-      <w:r>
-        <w:rPr>
-          <w:lang w:val="en-US"/>
-        </w:rPr>
-        <w:t xml:space="preserve"> extra vertices</w:t>
+        <w:t xml:space="preserve"> models -</w:t>
+      </w:r>
+      <w:r>
+        <w:rPr>
+          <w:lang w:val="en-US"/>
+        </w:rPr>
+        <w:t xml:space="preserve"> </w:t>
+      </w:r>
+      <w:hyperlink r:id="rId22" w:history="1">
+        <w:r>
+          <w:rPr>
+            <w:rStyle w:val="Hyperlink"/>
+          </w:rPr>
+          <w:t>http://www.meshlab.net/</w:t>
+        </w:r>
+      </w:hyperlink>
+    </w:p>
+    <w:p>
+      <w:pPr>
+        <w:pStyle w:val="Heading5"/>
+        <w:rPr>
+          <w:lang w:val="en-US"/>
+        </w:rPr>
+      </w:pPr>
+      <w:r>
+        <w:rPr>
+          <w:lang w:val="en-US"/>
+        </w:rPr>
+        <w:t>Games making use of some of the advanced techniques</w:t>
+      </w:r>
+    </w:p>
+    <w:p>
+      <w:pPr>
+        <w:rPr>
+          <w:lang w:val="en-US"/>
+        </w:rPr>
+      </w:pPr>
+      <w:r>
+        <w:rPr>
+          <w:lang w:val="en-US"/>
+        </w:rPr>
+        <w:t>Verdun make good use of some of the advanced techniques such as Normal/Bump Mapping and as well as advanced lighting to achieve good performance without increasing the number of vertices on models:</w:t>
+      </w:r>
+    </w:p>
+    <w:p>
+      <w:pPr>
+        <w:rPr>
+          <w:lang w:val="en-US"/>
+        </w:rPr>
+      </w:pPr>
+      <w:r>
+        <w:rPr>
+          <w:noProof/>
+        </w:rPr>
+        <w:drawing>
+          <wp:inline distT="0" distB="0" distL="0" distR="0" wp14:anchorId="2F51AD81" wp14:editId="3F1F67B3">
+            <wp:extent cx="4759569" cy="2823911"/>
+            <wp:effectExtent l="0" t="0" r="3175" b="0"/>
+            <wp:docPr id="7" name="Picture 7" descr="Image result for Verdun game"/>
+            <wp:cNvGraphicFramePr>
+              <a:graphicFrameLocks xmlns:a="http://schemas.openxmlformats.org/drawingml/2006/main" noChangeAspect="1"/>
+            </wp:cNvGraphicFramePr>
+            <a:graphic xmlns:a="http://schemas.openxmlformats.org/drawingml/2006/main">
+              <a:graphicData uri="http://schemas.openxmlformats.org/drawingml/2006/picture">
+                <pic:pic xmlns:pic="http://schemas.openxmlformats.org/drawingml/2006/picture">
+                  <pic:nvPicPr>
+                    <pic:cNvPr id="0" name="Picture 9" descr="Image result for Verdun game"/>
+                    <pic:cNvPicPr>
+                      <a:picLocks noChangeAspect="1" noChangeArrowheads="1"/>
+                    </pic:cNvPicPr>
+                  </pic:nvPicPr>
+                  <pic:blipFill>
+                    <a:blip r:embed="rId23">
+                      <a:extLst>
+                        <a:ext uri="{28A0092B-C50C-407E-A947-70E740481C1C}">
+                          <a14:useLocalDpi xmlns:a14="http://schemas.microsoft.com/office/drawing/2010/main" val="0"/>
+                        </a:ext>
+                      </a:extLst>
+                    </a:blip>
+                    <a:srcRect/>
+                    <a:stretch>
+                      <a:fillRect/>
+                    </a:stretch>
+                  </pic:blipFill>
+                  <pic:spPr bwMode="auto">
+                    <a:xfrm>
+                      <a:off x="0" y="0"/>
+                      <a:ext cx="4767950" cy="2828884"/>
+                    </a:xfrm>
+                    <a:prstGeom prst="rect">
+                      <a:avLst/>
+                    </a:prstGeom>
+                    <a:noFill/>
+                    <a:ln>
+                      <a:noFill/>
+                    </a:ln>
+                  </pic:spPr>
+                </pic:pic>
+              </a:graphicData>
+            </a:graphic>
+          </wp:inline>
+        </w:drawing>
+      </w:r>
+    </w:p>
+    <w:p>
+      <w:pPr>
+        <w:rPr>
+          <w:lang w:val="en-US"/>
+        </w:rPr>
+      </w:pPr>
+      <w:r>
+        <w:rPr>
+          <w:lang w:val="en-US"/>
+        </w:rPr>
+        <w:lastRenderedPageBreak/>
+        <w:t>Another good example would be the Uncharted series that makes extensive use of the techniques, especially on lower end console such as the PS3 which can only really achieve the level of detail through shading and not higher poly models:</w:t>
+      </w:r>
+    </w:p>
+    <w:p>
+      <w:pPr>
+        <w:rPr>
+          <w:lang w:val="en-US"/>
+        </w:rPr>
+      </w:pPr>
+      <w:r>
+        <w:rPr>
+          <w:noProof/>
+        </w:rPr>
+        <w:drawing>
+          <wp:inline distT="0" distB="0" distL="0" distR="0" wp14:anchorId="19BD1A83" wp14:editId="0913C98F">
+            <wp:extent cx="5070231" cy="2851935"/>
+            <wp:effectExtent l="0" t="0" r="0" b="5715"/>
+            <wp:docPr id="8" name="Picture 8" descr="Image result for Uncharted 4 game"/>
+            <wp:cNvGraphicFramePr>
+              <a:graphicFrameLocks xmlns:a="http://schemas.openxmlformats.org/drawingml/2006/main" noChangeAspect="1"/>
+            </wp:cNvGraphicFramePr>
+            <a:graphic xmlns:a="http://schemas.openxmlformats.org/drawingml/2006/main">
+              <a:graphicData uri="http://schemas.openxmlformats.org/drawingml/2006/picture">
+                <pic:pic xmlns:pic="http://schemas.openxmlformats.org/drawingml/2006/picture">
+                  <pic:nvPicPr>
+                    <pic:cNvPr id="0" name="Picture 11" descr="Image result for Uncharted 4 game"/>
+                    <pic:cNvPicPr>
+                      <a:picLocks noChangeAspect="1" noChangeArrowheads="1"/>
+                    </pic:cNvPicPr>
+                  </pic:nvPicPr>
+                  <pic:blipFill>
+                    <a:blip r:embed="rId24" cstate="print">
+                      <a:extLst>
+                        <a:ext uri="{28A0092B-C50C-407E-A947-70E740481C1C}">
+                          <a14:useLocalDpi xmlns:a14="http://schemas.microsoft.com/office/drawing/2010/main" val="0"/>
+                        </a:ext>
+                      </a:extLst>
+                    </a:blip>
+                    <a:srcRect/>
+                    <a:stretch>
+                      <a:fillRect/>
+                    </a:stretch>
+                  </pic:blipFill>
+                  <pic:spPr bwMode="auto">
+                    <a:xfrm>
+                      <a:off x="0" y="0"/>
+                      <a:ext cx="5075588" cy="2854948"/>
+                    </a:xfrm>
+                    <a:prstGeom prst="rect">
+                      <a:avLst/>
+                    </a:prstGeom>
+                    <a:noFill/>
+                    <a:ln>
+                      <a:noFill/>
+                    </a:ln>
+                  </pic:spPr>
+                </pic:pic>
+              </a:graphicData>
+            </a:graphic>
+          </wp:inline>
+        </w:drawing>
+      </w:r>
+      <w:bookmarkStart w:id="0" w:name="_GoBack"/>
+      <w:bookmarkEnd w:id="0"/>
+      <w:r>
+        <w:rPr>
+          <w:lang w:val="en-US"/>
+        </w:rPr>
+        <w:t xml:space="preserve"> </w:t>
       </w:r>
     </w:p>
     <w:sectPr>
-      <w:headerReference w:type="default" r:id="rId7"/>
-      <w:footerReference w:type="default" r:id="rId8"/>
+      <w:headerReference w:type="default" r:id="rId25"/>
+      <w:footerReference w:type="default" r:id="rId26"/>
       <w:pgSz w:w="11906" w:h="16838"/>
       <w:pgMar w:top="1440" w:right="1440" w:bottom="1440" w:left="1440" w:header="708" w:footer="708" w:gutter="0"/>
       <w:cols w:space="708"/>
@@ -994,6 +2353,95 @@
 <file path=word/numbering.xml><?xml version="1.0" encoding="utf-8"?>
 <w:numbering xmlns:wpc="http://schemas.microsoft.com/office/word/2010/wordprocessingCanvas" xmlns:cx="http://schemas.microsoft.com/office/drawing/2014/chartex" xmlns:cx1="http://schemas.microsoft.com/office/drawing/2015/9/8/chartex" xmlns:cx2="http://schemas.microsoft.com/office/drawing/2015/10/21/chartex" xmlns:cx3="http://schemas.microsoft.com/office/drawing/2016/5/9/chartex" xmlns:cx4="http://schemas.microsoft.com/office/drawing/2016/5/10/chartex" xmlns:cx5="http://schemas.microsoft.com/office/drawing/2016/5/11/chartex" xmlns:cx6="http://schemas.microsoft.com/office/drawing/2016/5/12/chartex" xmlns:cx7="http://schemas.microsoft.com/office/drawing/2016/5/13/chartex" xmlns:cx8="http://schemas.microsoft.com/office/drawing/2016/5/14/chartex" xmlns:mc="http://schemas.openxmlformats.org/markup-compatibility/2006" xmlns:aink="http://schemas.microsoft.com/office/drawing/2016/ink" xmlns:am3d="http://schemas.microsoft.com/office/drawing/2017/model3d" xmlns:o="urn:schemas-microsoft-com:office:office" xmlns:r="http://schemas.openxmlformats.org/officeDocument/2006/relationships" xmlns:m="http://schemas.openxmlformats.org/officeDocument/2006/math" xmlns:v="urn:schemas-microsoft-com:vml" xmlns:wp14="http://schemas.microsoft.com/office/word/2010/wordprocessingDrawing" xmlns:wp="http://schemas.openxmlformats.org/drawingml/2006/wordprocessingDrawing" xmlns:w10="urn:schemas-microsoft-com:office:word" xmlns:w="http://schemas.openxmlformats.org/wordprocessingml/2006/main" xmlns:w14="http://schemas.microsoft.com/office/word/2010/wordml" xmlns:w15="http://schemas.microsoft.com/office/word/2012/wordml" xmlns:w16cid="http://schemas.microsoft.com/office/word/2016/wordml/cid" xmlns:w16se="http://schemas.microsoft.com/office/word/2015/wordml/symex" xmlns:wpg="http://schemas.microsoft.com/office/word/2010/wordprocessingGroup" xmlns:wpi="http://schemas.microsoft.com/office/word/2010/wordprocessingInk" xmlns:wne="http://schemas.microsoft.com/office/word/2006/wordml" xmlns:wps="http://schemas.microsoft.com/office/word/2010/wordprocessingShape" mc:Ignorable="w14 w15 w16se w16cid wp14">
   <w:abstractNum w:abstractNumId="0" w15:restartNumberingAfterBreak="0">
+    <w:nsid w:val="74CC01A1"/>
+    <w:multiLevelType w:val="hybridMultilevel"/>
+    <w:tmpl w:val="82404F96"/>
+    <w:lvl w:ilvl="0" w:tplc="0809000F">
+      <w:start w:val="1"/>
+      <w:numFmt w:val="decimal"/>
+      <w:lvlText w:val="%1."/>
+      <w:lvlJc w:val="left"/>
+      <w:pPr>
+        <w:ind w:left="720" w:hanging="360"/>
+      </w:pPr>
+      <w:rPr>
+        <w:rFonts w:hint="default"/>
+      </w:rPr>
+    </w:lvl>
+    <w:lvl w:ilvl="1" w:tplc="08090019" w:tentative="1">
+      <w:start w:val="1"/>
+      <w:numFmt w:val="lowerLetter"/>
+      <w:lvlText w:val="%2."/>
+      <w:lvlJc w:val="left"/>
+      <w:pPr>
+        <w:ind w:left="1440" w:hanging="360"/>
+      </w:pPr>
+    </w:lvl>
+    <w:lvl w:ilvl="2" w:tplc="0809001B" w:tentative="1">
+      <w:start w:val="1"/>
+      <w:numFmt w:val="lowerRoman"/>
+      <w:lvlText w:val="%3."/>
+      <w:lvlJc w:val="right"/>
+      <w:pPr>
+        <w:ind w:left="2160" w:hanging="180"/>
+      </w:pPr>
+    </w:lvl>
+    <w:lvl w:ilvl="3" w:tplc="0809000F" w:tentative="1">
+      <w:start w:val="1"/>
+      <w:numFmt w:val="decimal"/>
+      <w:lvlText w:val="%4."/>
+      <w:lvlJc w:val="left"/>
+      <w:pPr>
+        <w:ind w:left="2880" w:hanging="360"/>
+      </w:pPr>
+    </w:lvl>
+    <w:lvl w:ilvl="4" w:tplc="08090019" w:tentative="1">
+      <w:start w:val="1"/>
+      <w:numFmt w:val="lowerLetter"/>
+      <w:lvlText w:val="%5."/>
+      <w:lvlJc w:val="left"/>
+      <w:pPr>
+        <w:ind w:left="3600" w:hanging="360"/>
+      </w:pPr>
+    </w:lvl>
+    <w:lvl w:ilvl="5" w:tplc="0809001B" w:tentative="1">
+      <w:start w:val="1"/>
+      <w:numFmt w:val="lowerRoman"/>
+      <w:lvlText w:val="%6."/>
+      <w:lvlJc w:val="right"/>
+      <w:pPr>
+        <w:ind w:left="4320" w:hanging="180"/>
+      </w:pPr>
+    </w:lvl>
+    <w:lvl w:ilvl="6" w:tplc="0809000F" w:tentative="1">
+      <w:start w:val="1"/>
+      <w:numFmt w:val="decimal"/>
+      <w:lvlText w:val="%7."/>
+      <w:lvlJc w:val="left"/>
+      <w:pPr>
+        <w:ind w:left="5040" w:hanging="360"/>
+      </w:pPr>
+    </w:lvl>
+    <w:lvl w:ilvl="7" w:tplc="08090019" w:tentative="1">
+      <w:start w:val="1"/>
+      <w:numFmt w:val="lowerLetter"/>
+      <w:lvlText w:val="%8."/>
+      <w:lvlJc w:val="left"/>
+      <w:pPr>
+        <w:ind w:left="5760" w:hanging="360"/>
+      </w:pPr>
+    </w:lvl>
+    <w:lvl w:ilvl="8" w:tplc="0809001B" w:tentative="1">
+      <w:start w:val="1"/>
+      <w:numFmt w:val="lowerRoman"/>
+      <w:lvlText w:val="%9."/>
+      <w:lvlJc w:val="right"/>
+      <w:pPr>
+        <w:ind w:left="6480" w:hanging="180"/>
+      </w:pPr>
+    </w:lvl>
+  </w:abstractNum>
+  <w:abstractNum w:abstractNumId="1" w15:restartNumberingAfterBreak="0">
     <w:nsid w:val="752A1478"/>
     <w:multiLevelType w:val="hybridMultilevel"/>
     <w:tmpl w:val="56B25E0E"/>
@@ -1106,6 +2554,9 @@
     </w:lvl>
   </w:abstractNum>
   <w:num w:numId="1">
+    <w:abstractNumId w:val="1"/>
+  </w:num>
+  <w:num w:numId="2">
     <w:abstractNumId w:val="0"/>
   </w:num>
 </w:numbering>
@@ -1597,6 +3048,26 @@
       <w:color w:val="2F5496" w:themeColor="accent1" w:themeShade="BF"/>
     </w:rPr>
   </w:style>
+  <w:style w:type="paragraph" w:styleId="Heading5">
+    <w:name w:val="heading 5"/>
+    <w:basedOn w:val="Normal"/>
+    <w:next w:val="Normal"/>
+    <w:link w:val="Heading5Char"/>
+    <w:uiPriority w:val="9"/>
+    <w:unhideWhenUsed/>
+    <w:qFormat/>
+    <w:rsid w:val="00522E07"/>
+    <w:pPr>
+      <w:keepNext/>
+      <w:keepLines/>
+      <w:spacing w:before="40" w:after="0"/>
+      <w:outlineLvl w:val="4"/>
+    </w:pPr>
+    <w:rPr>
+      <w:rFonts w:asciiTheme="majorHAnsi" w:eastAsiaTheme="majorEastAsia" w:hAnsiTheme="majorHAnsi" w:cstheme="majorBidi"/>
+      <w:color w:val="2F5496" w:themeColor="accent1" w:themeShade="BF"/>
+    </w:rPr>
+  </w:style>
   <w:style w:type="character" w:default="1" w:styleId="DefaultParagraphFont">
     <w:name w:val="Default Paragraph Font"/>
     <w:uiPriority w:val="1"/>
@@ -1728,6 +3199,59 @@
       <w:rFonts w:asciiTheme="majorHAnsi" w:eastAsiaTheme="majorEastAsia" w:hAnsiTheme="majorHAnsi" w:cstheme="majorBidi"/>
       <w:i/>
       <w:iCs/>
+      <w:color w:val="2F5496" w:themeColor="accent1" w:themeShade="BF"/>
+    </w:rPr>
+  </w:style>
+  <w:style w:type="paragraph" w:styleId="BalloonText">
+    <w:name w:val="Balloon Text"/>
+    <w:basedOn w:val="Normal"/>
+    <w:link w:val="BalloonTextChar"/>
+    <w:uiPriority w:val="99"/>
+    <w:semiHidden/>
+    <w:unhideWhenUsed/>
+    <w:rsid w:val="00B11261"/>
+    <w:pPr>
+      <w:spacing w:after="0" w:line="240" w:lineRule="auto"/>
+    </w:pPr>
+    <w:rPr>
+      <w:rFonts w:ascii="Segoe UI" w:hAnsi="Segoe UI" w:cs="Segoe UI"/>
+      <w:sz w:val="18"/>
+      <w:szCs w:val="18"/>
+    </w:rPr>
+  </w:style>
+  <w:style w:type="character" w:customStyle="1" w:styleId="BalloonTextChar">
+    <w:name w:val="Balloon Text Char"/>
+    <w:basedOn w:val="DefaultParagraphFont"/>
+    <w:link w:val="BalloonText"/>
+    <w:uiPriority w:val="99"/>
+    <w:semiHidden/>
+    <w:rsid w:val="00B11261"/>
+    <w:rPr>
+      <w:rFonts w:ascii="Segoe UI" w:hAnsi="Segoe UI" w:cs="Segoe UI"/>
+      <w:sz w:val="18"/>
+      <w:szCs w:val="18"/>
+    </w:rPr>
+  </w:style>
+  <w:style w:type="character" w:styleId="Hyperlink">
+    <w:name w:val="Hyperlink"/>
+    <w:basedOn w:val="DefaultParagraphFont"/>
+    <w:uiPriority w:val="99"/>
+    <w:semiHidden/>
+    <w:unhideWhenUsed/>
+    <w:rsid w:val="00C22E0A"/>
+    <w:rPr>
+      <w:color w:val="0000FF"/>
+      <w:u w:val="single"/>
+    </w:rPr>
+  </w:style>
+  <w:style w:type="character" w:customStyle="1" w:styleId="Heading5Char">
+    <w:name w:val="Heading 5 Char"/>
+    <w:basedOn w:val="DefaultParagraphFont"/>
+    <w:link w:val="Heading5"/>
+    <w:uiPriority w:val="9"/>
+    <w:rsid w:val="00522E07"/>
+    <w:rPr>
+      <w:rFonts w:asciiTheme="majorHAnsi" w:eastAsiaTheme="majorEastAsia" w:hAnsiTheme="majorHAnsi" w:cstheme="majorBidi"/>
       <w:color w:val="2F5496" w:themeColor="accent1" w:themeShade="BF"/>
     </w:rPr>
   </w:style>

</xml_diff>

<commit_message>
Wrote more of the report on normal mapping
</commit_message>
<xml_diff>
--- a/Joshua Jackson [p16179167] - IMAT3906 Advanced Shader Programming Report.docx
+++ b/Joshua Jackson [p16179167] - IMAT3906 Advanced Shader Programming Report.docx
@@ -594,6 +594,130 @@
           <w:lang w:val="en-US"/>
         </w:rPr>
       </w:pPr>
+      <w:r>
+        <w:rPr>
+          <w:lang w:val="en-US"/>
+        </w:rPr>
+        <w:t xml:space="preserve">Normal mapping allows us to specify a texture that can provide more detail to a model’s surface without the need for extra vertices. It does this by using a texture to determine which areas of the surface reflect </w:t>
+      </w:r>
+      <w:proofErr w:type="gramStart"/>
+      <w:r>
+        <w:rPr>
+          <w:lang w:val="en-US"/>
+        </w:rPr>
+        <w:t>more or less light</w:t>
+      </w:r>
+      <w:proofErr w:type="gramEnd"/>
+      <w:r>
+        <w:rPr>
+          <w:lang w:val="en-US"/>
+        </w:rPr>
+        <w:t>.</w:t>
+      </w:r>
+    </w:p>
+    <w:p>
+      <w:pPr>
+        <w:rPr>
+          <w:lang w:val="en-US"/>
+        </w:rPr>
+      </w:pPr>
+      <w:r>
+        <w:rPr>
+          <w:lang w:val="en-US"/>
+        </w:rPr>
+        <w:t>An example of this would be:</w:t>
+      </w:r>
+    </w:p>
+    <w:p>
+      <w:pPr>
+        <w:rPr>
+          <w:lang w:val="en-US"/>
+        </w:rPr>
+      </w:pPr>
+      <w:r>
+        <w:rPr>
+          <w:noProof/>
+        </w:rPr>
+        <w:lastRenderedPageBreak/>
+        <w:drawing>
+          <wp:inline distT="0" distB="0" distL="0" distR="0" wp14:anchorId="0B4AE2BB" wp14:editId="34E5E3A6">
+            <wp:extent cx="4683369" cy="1848234"/>
+            <wp:effectExtent l="0" t="0" r="3175" b="0"/>
+            <wp:docPr id="9" name="Picture 9" descr="Surface without and with normal mapping in OpenGL"/>
+            <wp:cNvGraphicFramePr>
+              <a:graphicFrameLocks xmlns:a="http://schemas.openxmlformats.org/drawingml/2006/main" noChangeAspect="1"/>
+            </wp:cNvGraphicFramePr>
+            <a:graphic xmlns:a="http://schemas.openxmlformats.org/drawingml/2006/main">
+              <a:graphicData uri="http://schemas.openxmlformats.org/drawingml/2006/picture">
+                <pic:pic xmlns:pic="http://schemas.openxmlformats.org/drawingml/2006/picture">
+                  <pic:nvPicPr>
+                    <pic:cNvPr id="0" name="Picture 1" descr="Surface without and with normal mapping in OpenGL"/>
+                    <pic:cNvPicPr>
+                      <a:picLocks noChangeAspect="1" noChangeArrowheads="1"/>
+                    </pic:cNvPicPr>
+                  </pic:nvPicPr>
+                  <pic:blipFill>
+                    <a:blip r:embed="rId9">
+                      <a:extLst>
+                        <a:ext uri="{28A0092B-C50C-407E-A947-70E740481C1C}">
+                          <a14:useLocalDpi xmlns:a14="http://schemas.microsoft.com/office/drawing/2010/main" val="0"/>
+                        </a:ext>
+                      </a:extLst>
+                    </a:blip>
+                    <a:srcRect/>
+                    <a:stretch>
+                      <a:fillRect/>
+                    </a:stretch>
+                  </pic:blipFill>
+                  <pic:spPr bwMode="auto">
+                    <a:xfrm>
+                      <a:off x="0" y="0"/>
+                      <a:ext cx="4687690" cy="1849939"/>
+                    </a:xfrm>
+                    <a:prstGeom prst="rect">
+                      <a:avLst/>
+                    </a:prstGeom>
+                    <a:noFill/>
+                    <a:ln>
+                      <a:noFill/>
+                    </a:ln>
+                  </pic:spPr>
+                </pic:pic>
+              </a:graphicData>
+            </a:graphic>
+          </wp:inline>
+        </w:drawing>
+      </w:r>
+    </w:p>
+    <w:p>
+      <w:pPr>
+        <w:rPr>
+          <w:sz w:val="16"/>
+          <w:szCs w:val="16"/>
+          <w:lang w:val="en-US"/>
+        </w:rPr>
+      </w:pPr>
+      <w:r>
+        <w:rPr>
+          <w:sz w:val="16"/>
+          <w:szCs w:val="16"/>
+          <w:lang w:val="en-US"/>
+        </w:rPr>
+        <w:t>[From learnopengl.com]</w:t>
+      </w:r>
+    </w:p>
+    <w:p>
+      <w:pPr>
+        <w:rPr>
+          <w:lang w:val="en-US"/>
+        </w:rPr>
+      </w:pPr>
+      <w:r>
+        <w:rPr>
+          <w:lang w:val="en-US"/>
+        </w:rPr>
+        <w:t>Where the model looks more detailed without the use of extra vertices.</w:t>
+      </w:r>
     </w:p>
     <w:p>
       <w:pPr>
@@ -662,7 +786,6 @@
         <w:rPr>
           <w:lang w:val="en-US"/>
         </w:rPr>
-        <w:lastRenderedPageBreak/>
         <w:t>Resources</w:t>
       </w:r>
     </w:p>
@@ -685,7 +808,7 @@
         </w:rPr>
         <w:t xml:space="preserve">content used within this project/report has come from Joey de Vries at </w:t>
       </w:r>
-      <w:hyperlink r:id="rId9" w:history="1">
+      <w:hyperlink r:id="rId10" w:history="1">
         <w:r>
           <w:rPr>
             <w:rStyle w:val="Hyperlink"/>
@@ -701,7 +824,7 @@
       <w:r>
         <w:t xml:space="preserve">I have made use of many models from </w:t>
       </w:r>
-      <w:hyperlink r:id="rId10" w:history="1">
+      <w:hyperlink r:id="rId11" w:history="1">
         <w:r>
           <w:rPr>
             <w:rStyle w:val="Hyperlink"/>
@@ -715,7 +838,7 @@
       <w:r>
         <w:t xml:space="preserve">and </w:t>
       </w:r>
-      <w:hyperlink r:id="rId11" w:history="1">
+      <w:hyperlink r:id="rId12" w:history="1">
         <w:r>
           <w:rPr>
             <w:rStyle w:val="Hyperlink"/>
@@ -1335,6 +1458,7 @@
         <w:rPr>
           <w:lang w:val="en-US"/>
         </w:rPr>
+        <w:lastRenderedPageBreak/>
         <w:t xml:space="preserve">We can then, inside of our fragment shader, grab the </w:t>
       </w:r>
       <w:proofErr w:type="spellStart"/>
@@ -1389,7 +1513,7 @@
                     </pic:cNvPicPr>
                   </pic:nvPicPr>
                   <pic:blipFill>
-                    <a:blip r:embed="rId12">
+                    <a:blip r:embed="rId13">
                       <a:extLst>
                         <a:ext uri="{28A0092B-C50C-407E-A947-70E740481C1C}">
                           <a14:useLocalDpi xmlns:a14="http://schemas.microsoft.com/office/drawing/2010/main" val="0"/>
@@ -1505,7 +1629,7 @@
                     </pic:cNvPicPr>
                   </pic:nvPicPr>
                   <pic:blipFill>
-                    <a:blip r:embed="rId13">
+                    <a:blip r:embed="rId14">
                       <a:extLst>
                         <a:ext uri="{28A0092B-C50C-407E-A947-70E740481C1C}">
                           <a14:useLocalDpi xmlns:a14="http://schemas.microsoft.com/office/drawing/2010/main" val="0"/>
@@ -1566,7 +1690,7 @@
                     </pic:cNvPicPr>
                   </pic:nvPicPr>
                   <pic:blipFill>
-                    <a:blip r:embed="rId14">
+                    <a:blip r:embed="rId15">
                       <a:extLst>
                         <a:ext uri="{28A0092B-C50C-407E-A947-70E740481C1C}">
                           <a14:useLocalDpi xmlns:a14="http://schemas.microsoft.com/office/drawing/2010/main" val="0"/>
@@ -1627,7 +1751,7 @@
                     </pic:cNvPicPr>
                   </pic:nvPicPr>
                   <pic:blipFill>
-                    <a:blip r:embed="rId15">
+                    <a:blip r:embed="rId16">
                       <a:extLst>
                         <a:ext uri="{28A0092B-C50C-407E-A947-70E740481C1C}">
                           <a14:useLocalDpi xmlns:a14="http://schemas.microsoft.com/office/drawing/2010/main" val="0"/>
@@ -1686,6 +1810,303 @@
           <w:lang w:val="en-US"/>
         </w:rPr>
       </w:pPr>
+      <w:r>
+        <w:rPr>
+          <w:lang w:val="en-US"/>
+        </w:rPr>
+        <w:t>Normal mapping can be achieved in much the same way as diffuse/specular mapping whereby we use pull values from a specific texture file but instead of pulling RGB values and using them directly, we will instead pull RGB values out of the texture and use them to determine the normal of each fragment. This then will allow the light to emulate the detail on the surface instead of the surface itself.</w:t>
+      </w:r>
+    </w:p>
+    <w:p>
+      <w:pPr>
+        <w:rPr>
+          <w:lang w:val="en-US"/>
+        </w:rPr>
+      </w:pPr>
+      <w:r>
+        <w:rPr>
+          <w:lang w:val="en-US"/>
+        </w:rPr>
+        <w:t>We start by sending our normal map to the shader which looks something like the following:</w:t>
+      </w:r>
+    </w:p>
+    <w:p>
+      <w:pPr>
+        <w:rPr>
+          <w:lang w:val="en-US"/>
+        </w:rPr>
+      </w:pPr>
+      <w:r>
+        <w:rPr>
+          <w:noProof/>
+        </w:rPr>
+        <w:drawing>
+          <wp:inline distT="0" distB="0" distL="0" distR="0" wp14:anchorId="58488DFB" wp14:editId="5A5741F4">
+            <wp:extent cx="2479431" cy="2479431"/>
+            <wp:effectExtent l="0" t="0" r="0" b="0"/>
+            <wp:docPr id="10" name="Picture 10" descr="Image of a normal map in OpenGL normal mapping"/>
+            <wp:cNvGraphicFramePr>
+              <a:graphicFrameLocks xmlns:a="http://schemas.openxmlformats.org/drawingml/2006/main" noChangeAspect="1"/>
+            </wp:cNvGraphicFramePr>
+            <a:graphic xmlns:a="http://schemas.openxmlformats.org/drawingml/2006/main">
+              <a:graphicData uri="http://schemas.openxmlformats.org/drawingml/2006/picture">
+                <pic:pic xmlns:pic="http://schemas.openxmlformats.org/drawingml/2006/picture">
+                  <pic:nvPicPr>
+                    <pic:cNvPr id="0" name="Picture 3" descr="Image of a normal map in OpenGL normal mapping"/>
+                    <pic:cNvPicPr>
+                      <a:picLocks noChangeAspect="1" noChangeArrowheads="1"/>
+                    </pic:cNvPicPr>
+                  </pic:nvPicPr>
+                  <pic:blipFill>
+                    <a:blip r:embed="rId17">
+                      <a:extLst>
+                        <a:ext uri="{28A0092B-C50C-407E-A947-70E740481C1C}">
+                          <a14:useLocalDpi xmlns:a14="http://schemas.microsoft.com/office/drawing/2010/main" val="0"/>
+                        </a:ext>
+                      </a:extLst>
+                    </a:blip>
+                    <a:srcRect/>
+                    <a:stretch>
+                      <a:fillRect/>
+                    </a:stretch>
+                  </pic:blipFill>
+                  <pic:spPr bwMode="auto">
+                    <a:xfrm>
+                      <a:off x="0" y="0"/>
+                      <a:ext cx="2500818" cy="2500818"/>
+                    </a:xfrm>
+                    <a:prstGeom prst="rect">
+                      <a:avLst/>
+                    </a:prstGeom>
+                    <a:noFill/>
+                    <a:ln>
+                      <a:noFill/>
+                    </a:ln>
+                  </pic:spPr>
+                </pic:pic>
+              </a:graphicData>
+            </a:graphic>
+          </wp:inline>
+        </w:drawing>
+      </w:r>
+    </w:p>
+    <w:p>
+      <w:pPr>
+        <w:rPr>
+          <w:lang w:val="en-US"/>
+        </w:rPr>
+      </w:pPr>
+      <w:r>
+        <w:rPr>
+          <w:lang w:val="en-US"/>
+        </w:rPr>
+        <w:t xml:space="preserve">Inside of the fragment shader we can then get the </w:t>
+      </w:r>
+      <w:proofErr w:type="spellStart"/>
+      <w:r>
+        <w:rPr>
+          <w:lang w:val="en-US"/>
+        </w:rPr>
+        <w:t>rgb</w:t>
+      </w:r>
+      <w:proofErr w:type="spellEnd"/>
+      <w:r>
+        <w:rPr>
+          <w:lang w:val="en-US"/>
+        </w:rPr>
+        <w:t xml:space="preserve"> values from the texture file and then set the normal to be the normalized version of the </w:t>
+      </w:r>
+      <w:proofErr w:type="spellStart"/>
+      <w:r>
+        <w:rPr>
+          <w:lang w:val="en-US"/>
+        </w:rPr>
+        <w:t>rgb</w:t>
+      </w:r>
+      <w:proofErr w:type="spellEnd"/>
+      <w:r>
+        <w:rPr>
+          <w:lang w:val="en-US"/>
+        </w:rPr>
+        <w:t xml:space="preserve"> value like so:</w:t>
+      </w:r>
+    </w:p>
+    <w:p>
+      <w:pPr>
+        <w:rPr>
+          <w:lang w:val="en-US"/>
+        </w:rPr>
+      </w:pPr>
+      <w:r>
+        <w:rPr>
+          <w:noProof/>
+          <w:lang w:val="en-US"/>
+        </w:rPr>
+        <w:lastRenderedPageBreak/>
+        <w:drawing>
+          <wp:inline distT="0" distB="0" distL="0" distR="0" wp14:anchorId="67951718" wp14:editId="6DBE6F6D">
+            <wp:extent cx="3677086" cy="1119554"/>
+            <wp:effectExtent l="0" t="0" r="0" b="4445"/>
+            <wp:docPr id="11" name="Picture 11" descr="C:\Users\Josh\Downloads\carbon (16).png"/>
+            <wp:cNvGraphicFramePr>
+              <a:graphicFrameLocks xmlns:a="http://schemas.openxmlformats.org/drawingml/2006/main" noChangeAspect="1"/>
+            </wp:cNvGraphicFramePr>
+            <a:graphic xmlns:a="http://schemas.openxmlformats.org/drawingml/2006/main">
+              <a:graphicData uri="http://schemas.openxmlformats.org/drawingml/2006/picture">
+                <pic:pic xmlns:pic="http://schemas.openxmlformats.org/drawingml/2006/picture">
+                  <pic:nvPicPr>
+                    <pic:cNvPr id="0" name="Picture 5" descr="C:\Users\Josh\Downloads\carbon (16).png"/>
+                    <pic:cNvPicPr>
+                      <a:picLocks noChangeAspect="1" noChangeArrowheads="1"/>
+                    </pic:cNvPicPr>
+                  </pic:nvPicPr>
+                  <pic:blipFill>
+                    <a:blip r:embed="rId18">
+                      <a:extLst>
+                        <a:ext uri="{28A0092B-C50C-407E-A947-70E740481C1C}">
+                          <a14:useLocalDpi xmlns:a14="http://schemas.microsoft.com/office/drawing/2010/main" val="0"/>
+                        </a:ext>
+                      </a:extLst>
+                    </a:blip>
+                    <a:srcRect/>
+                    <a:stretch>
+                      <a:fillRect/>
+                    </a:stretch>
+                  </pic:blipFill>
+                  <pic:spPr bwMode="auto">
+                    <a:xfrm>
+                      <a:off x="0" y="0"/>
+                      <a:ext cx="3689190" cy="1123239"/>
+                    </a:xfrm>
+                    <a:prstGeom prst="rect">
+                      <a:avLst/>
+                    </a:prstGeom>
+                    <a:noFill/>
+                    <a:ln>
+                      <a:noFill/>
+                    </a:ln>
+                  </pic:spPr>
+                </pic:pic>
+              </a:graphicData>
+            </a:graphic>
+          </wp:inline>
+        </w:drawing>
+      </w:r>
+    </w:p>
+    <w:p>
+      <w:pPr>
+        <w:rPr>
+          <w:lang w:val="en-US"/>
+        </w:rPr>
+      </w:pPr>
+      <w:r>
+        <w:rPr>
+          <w:lang w:val="en-US"/>
+        </w:rPr>
+        <w:t xml:space="preserve">We then need to ensure that the normal are always facing the correct direction, we do this by converting them into world space from tangent space </w:t>
+      </w:r>
+      <w:r>
+        <w:rPr>
+          <w:lang w:val="en-US"/>
+        </w:rPr>
+        <w:t xml:space="preserve">by using a TBN matrix </w:t>
+      </w:r>
+      <w:r>
+        <w:rPr>
+          <w:lang w:val="en-US"/>
+        </w:rPr>
+        <w:t>and then we can leave the lighting calculations as they are:</w:t>
+      </w:r>
+    </w:p>
+    <w:p>
+      <w:pPr>
+        <w:rPr>
+          <w:lang w:val="en-US"/>
+        </w:rPr>
+      </w:pPr>
+      <w:r>
+        <w:rPr>
+          <w:noProof/>
+          <w:lang w:val="en-US"/>
+        </w:rPr>
+        <w:drawing>
+          <wp:inline distT="0" distB="0" distL="0" distR="0" wp14:anchorId="41E3AFE0" wp14:editId="037CBF8B">
+            <wp:extent cx="3569677" cy="1669649"/>
+            <wp:effectExtent l="0" t="0" r="0" b="6985"/>
+            <wp:docPr id="12" name="Picture 12" descr="C:\Users\Josh\Downloads\carbon (17).png"/>
+            <wp:cNvGraphicFramePr>
+              <a:graphicFrameLocks xmlns:a="http://schemas.openxmlformats.org/drawingml/2006/main" noChangeAspect="1"/>
+            </wp:cNvGraphicFramePr>
+            <a:graphic xmlns:a="http://schemas.openxmlformats.org/drawingml/2006/main">
+              <a:graphicData uri="http://schemas.openxmlformats.org/drawingml/2006/picture">
+                <pic:pic xmlns:pic="http://schemas.openxmlformats.org/drawingml/2006/picture">
+                  <pic:nvPicPr>
+                    <pic:cNvPr id="0" name="Picture 6" descr="C:\Users\Josh\Downloads\carbon (17).png"/>
+                    <pic:cNvPicPr>
+                      <a:picLocks noChangeAspect="1" noChangeArrowheads="1"/>
+                    </pic:cNvPicPr>
+                  </pic:nvPicPr>
+                  <pic:blipFill>
+                    <a:blip r:embed="rId19">
+                      <a:extLst>
+                        <a:ext uri="{28A0092B-C50C-407E-A947-70E740481C1C}">
+                          <a14:useLocalDpi xmlns:a14="http://schemas.microsoft.com/office/drawing/2010/main" val="0"/>
+                        </a:ext>
+                      </a:extLst>
+                    </a:blip>
+                    <a:srcRect/>
+                    <a:stretch>
+                      <a:fillRect/>
+                    </a:stretch>
+                  </pic:blipFill>
+                  <pic:spPr bwMode="auto">
+                    <a:xfrm>
+                      <a:off x="0" y="0"/>
+                      <a:ext cx="3594528" cy="1681273"/>
+                    </a:xfrm>
+                    <a:prstGeom prst="rect">
+                      <a:avLst/>
+                    </a:prstGeom>
+                    <a:noFill/>
+                    <a:ln>
+                      <a:noFill/>
+                    </a:ln>
+                  </pic:spPr>
+                </pic:pic>
+              </a:graphicData>
+            </a:graphic>
+          </wp:inline>
+        </w:drawing>
+      </w:r>
+    </w:p>
+    <w:p>
+      <w:pPr>
+        <w:rPr>
+          <w:lang w:val="en-US"/>
+        </w:rPr>
+      </w:pPr>
+      <w:r>
+        <w:rPr>
+          <w:lang w:val="en-US"/>
+        </w:rPr>
+        <w:t xml:space="preserve">An alternative way of doing this would be to convert the light direction and view direction into tangent space. As long as the </w:t>
+      </w:r>
+      <w:proofErr w:type="spellStart"/>
+      <w:r>
+        <w:rPr>
+          <w:lang w:val="en-US"/>
+        </w:rPr>
+        <w:t>normals</w:t>
+      </w:r>
+      <w:proofErr w:type="spellEnd"/>
+      <w:r>
+        <w:rPr>
+          <w:lang w:val="en-US"/>
+        </w:rPr>
+        <w:t xml:space="preserve"> are in the same space as when doing the lighting calculations it will work as expected.</w:t>
+      </w:r>
+      <w:bookmarkStart w:id="0" w:name="_GoBack"/>
+      <w:bookmarkEnd w:id="0"/>
     </w:p>
     <w:p>
       <w:pPr>
@@ -1868,7 +2289,7 @@
         </w:rPr>
         <w:t xml:space="preserve"> from Joey de Vries - </w:t>
       </w:r>
-      <w:hyperlink r:id="rId16" w:history="1">
+      <w:hyperlink r:id="rId20" w:history="1">
         <w:r>
           <w:rPr>
             <w:rStyle w:val="Hyperlink"/>
@@ -1900,7 +2321,7 @@
         </w:rPr>
         <w:t xml:space="preserve"> from Turbo Squid - </w:t>
       </w:r>
-      <w:hyperlink r:id="rId17" w:history="1">
+      <w:hyperlink r:id="rId21" w:history="1">
         <w:r>
           <w:rPr>
             <w:rStyle w:val="Hyperlink"/>
@@ -1923,7 +2344,7 @@
       <w:r>
         <w:t xml:space="preserve">Rock 1 Model - </w:t>
       </w:r>
-      <w:hyperlink r:id="rId18" w:history="1">
+      <w:hyperlink r:id="rId22" w:history="1">
         <w:r>
           <w:rPr>
             <w:rStyle w:val="Hyperlink"/>
@@ -1946,7 +2367,7 @@
       <w:r>
         <w:t xml:space="preserve">Rock 2 Model - </w:t>
       </w:r>
-      <w:hyperlink r:id="rId19" w:history="1">
+      <w:hyperlink r:id="rId23" w:history="1">
         <w:r>
           <w:rPr>
             <w:rStyle w:val="Hyperlink"/>
@@ -1972,7 +2393,7 @@
         </w:rPr>
         <w:t xml:space="preserve">Archway Model - </w:t>
       </w:r>
-      <w:hyperlink r:id="rId20" w:history="1">
+      <w:hyperlink r:id="rId24" w:history="1">
         <w:r>
           <w:rPr>
             <w:rStyle w:val="Hyperlink"/>
@@ -1995,7 +2416,7 @@
       <w:r>
         <w:t xml:space="preserve">JPG to BMP converter for textures - </w:t>
       </w:r>
-      <w:hyperlink r:id="rId21" w:history="1">
+      <w:hyperlink r:id="rId25" w:history="1">
         <w:r>
           <w:rPr>
             <w:rStyle w:val="Hyperlink"/>
@@ -2032,7 +2453,7 @@
         </w:rPr>
         <w:t xml:space="preserve"> </w:t>
       </w:r>
-      <w:hyperlink r:id="rId22" w:history="1">
+      <w:hyperlink r:id="rId26" w:history="1">
         <w:r>
           <w:rPr>
             <w:rStyle w:val="Hyperlink"/>
@@ -2052,6 +2473,7 @@
         <w:rPr>
           <w:lang w:val="en-US"/>
         </w:rPr>
+        <w:lastRenderedPageBreak/>
         <w:t>Games making use of some of the advanced techniques</w:t>
       </w:r>
     </w:p>
@@ -2096,7 +2518,7 @@
                     </pic:cNvPicPr>
                   </pic:nvPicPr>
                   <pic:blipFill>
-                    <a:blip r:embed="rId23">
+                    <a:blip r:embed="rId27">
                       <a:extLst>
                         <a:ext uri="{28A0092B-C50C-407E-A947-70E740481C1C}">
                           <a14:useLocalDpi xmlns:a14="http://schemas.microsoft.com/office/drawing/2010/main" val="0"/>
@@ -2138,7 +2560,6 @@
         <w:rPr>
           <w:lang w:val="en-US"/>
         </w:rPr>
-        <w:lastRenderedPageBreak/>
         <w:t>Another good example would be the Uncharted series that makes extensive use of the techniques, especially on lower end console such as the PS3 which can only really achieve the level of detail through shading and not higher poly models:</w:t>
       </w:r>
     </w:p>
@@ -2170,7 +2591,7 @@
                     </pic:cNvPicPr>
                   </pic:nvPicPr>
                   <pic:blipFill>
-                    <a:blip r:embed="rId24" cstate="print">
+                    <a:blip r:embed="rId28" cstate="print">
                       <a:extLst>
                         <a:ext uri="{28A0092B-C50C-407E-A947-70E740481C1C}">
                           <a14:useLocalDpi xmlns:a14="http://schemas.microsoft.com/office/drawing/2010/main" val="0"/>
@@ -2201,8 +2622,6 @@
           </wp:inline>
         </w:drawing>
       </w:r>
-      <w:bookmarkStart w:id="0" w:name="_GoBack"/>
-      <w:bookmarkEnd w:id="0"/>
       <w:r>
         <w:rPr>
           <w:lang w:val="en-US"/>
@@ -2211,8 +2630,8 @@
       </w:r>
     </w:p>
     <w:sectPr>
-      <w:headerReference w:type="default" r:id="rId25"/>
-      <w:footerReference w:type="default" r:id="rId26"/>
+      <w:headerReference w:type="default" r:id="rId29"/>
+      <w:footerReference w:type="default" r:id="rId30"/>
       <w:pgSz w:w="11906" w:h="16838"/>
       <w:pgMar w:top="1440" w:right="1440" w:bottom="1440" w:left="1440" w:header="708" w:footer="708" w:gutter="0"/>
       <w:cols w:space="708"/>

</xml_diff>

<commit_message>
Re-Implemented the Blinn-Phong shader with normal mapping
the old shader kept putting up stumbling blocks and was ultimately blocking me from implementing parallax mapping, so I re-wrote both the vertex and the fragment shader
</commit_message>
<xml_diff>
--- a/Joshua Jackson [p16179167] - IMAT3906 Advanced Shader Programming Report.docx
+++ b/Joshua Jackson [p16179167] - IMAT3906 Advanced Shader Programming Report.docx
@@ -732,34 +732,8 @@
         </w:rPr>
         <w:t>Parallax Mapping</w:t>
       </w:r>
-    </w:p>
-    <w:p>
-      <w:pPr>
-        <w:rPr>
-          <w:lang w:val="en-US"/>
-        </w:rPr>
-      </w:pPr>
-    </w:p>
-    <w:p>
-      <w:pPr>
-        <w:pStyle w:val="Heading4"/>
-        <w:rPr>
-          <w:lang w:val="en-US"/>
-        </w:rPr>
-      </w:pPr>
-      <w:r>
-        <w:rPr>
-          <w:lang w:val="en-US"/>
-        </w:rPr>
-        <w:t>Shadow Mapping</w:t>
-      </w:r>
-    </w:p>
-    <w:p>
-      <w:pPr>
-        <w:rPr>
-          <w:lang w:val="en-US"/>
-        </w:rPr>
-      </w:pPr>
+      <w:bookmarkStart w:id="0" w:name="_GoBack"/>
+      <w:bookmarkEnd w:id="0"/>
     </w:p>
     <w:p>
       <w:pPr>
@@ -1458,7 +1432,6 @@
         <w:rPr>
           <w:lang w:val="en-US"/>
         </w:rPr>
-        <w:lastRenderedPageBreak/>
         <w:t xml:space="preserve">We can then, inside of our fragment shader, grab the </w:t>
       </w:r>
       <w:proofErr w:type="spellStart"/>
@@ -1495,6 +1468,7 @@
           <w:szCs w:val="16"/>
           <w:lang w:eastAsia="en-GB"/>
         </w:rPr>
+        <w:lastRenderedPageBreak/>
         <w:drawing>
           <wp:inline distT="0" distB="0" distL="0" distR="0" wp14:anchorId="5501E787" wp14:editId="2EF41ABF">
             <wp:extent cx="4484077" cy="734418"/>
@@ -2103,10 +2077,22 @@
         <w:rPr>
           <w:lang w:val="en-US"/>
         </w:rPr>
-        <w:t xml:space="preserve"> are in the same space as when doing the lighting calculations it will work as expected.</w:t>
-      </w:r>
-      <w:bookmarkStart w:id="0" w:name="_GoBack"/>
-      <w:bookmarkEnd w:id="0"/>
+        <w:t xml:space="preserve"> are in the same space as when doing the lighting </w:t>
+      </w:r>
+      <w:proofErr w:type="gramStart"/>
+      <w:r>
+        <w:rPr>
+          <w:lang w:val="en-US"/>
+        </w:rPr>
+        <w:t>calculations</w:t>
+      </w:r>
+      <w:proofErr w:type="gramEnd"/>
+      <w:r>
+        <w:rPr>
+          <w:lang w:val="en-US"/>
+        </w:rPr>
+        <w:t xml:space="preserve"> it will work as expected.</w:t>
+      </w:r>
     </w:p>
     <w:p>
       <w:pPr>
@@ -2121,34 +2107,6 @@
         </w:rPr>
         <w:t>Parallax Mapping</w:t>
       </w:r>
-    </w:p>
-    <w:p>
-      <w:pPr>
-        <w:rPr>
-          <w:lang w:val="en-US"/>
-        </w:rPr>
-      </w:pPr>
-    </w:p>
-    <w:p>
-      <w:pPr>
-        <w:pStyle w:val="Heading4"/>
-        <w:rPr>
-          <w:lang w:val="en-US"/>
-        </w:rPr>
-      </w:pPr>
-      <w:r>
-        <w:rPr>
-          <w:lang w:val="en-US"/>
-        </w:rPr>
-        <w:t>Shadow Mapping</w:t>
-      </w:r>
-    </w:p>
-    <w:p>
-      <w:pPr>
-        <w:rPr>
-          <w:lang w:val="en-US"/>
-        </w:rPr>
-      </w:pPr>
     </w:p>
     <w:p>
       <w:pPr>
@@ -2473,33 +2431,33 @@
         <w:rPr>
           <w:lang w:val="en-US"/>
         </w:rPr>
+        <w:t>Games making use of some of the advanced techniques</w:t>
+      </w:r>
+    </w:p>
+    <w:p>
+      <w:pPr>
+        <w:rPr>
+          <w:lang w:val="en-US"/>
+        </w:rPr>
+      </w:pPr>
+      <w:r>
+        <w:rPr>
+          <w:lang w:val="en-US"/>
+        </w:rPr>
+        <w:t>Verdun make good use of some of the advanced techniques such as Normal/Bump Mapping and as well as advanced lighting to achieve good performance without increasing the number of vertices on models:</w:t>
+      </w:r>
+    </w:p>
+    <w:p>
+      <w:pPr>
+        <w:rPr>
+          <w:lang w:val="en-US"/>
+        </w:rPr>
+      </w:pPr>
+      <w:r>
+        <w:rPr>
+          <w:noProof/>
+        </w:rPr>
         <w:lastRenderedPageBreak/>
-        <w:t>Games making use of some of the advanced techniques</w:t>
-      </w:r>
-    </w:p>
-    <w:p>
-      <w:pPr>
-        <w:rPr>
-          <w:lang w:val="en-US"/>
-        </w:rPr>
-      </w:pPr>
-      <w:r>
-        <w:rPr>
-          <w:lang w:val="en-US"/>
-        </w:rPr>
-        <w:t>Verdun make good use of some of the advanced techniques such as Normal/Bump Mapping and as well as advanced lighting to achieve good performance without increasing the number of vertices on models:</w:t>
-      </w:r>
-    </w:p>
-    <w:p>
-      <w:pPr>
-        <w:rPr>
-          <w:lang w:val="en-US"/>
-        </w:rPr>
-      </w:pPr>
-      <w:r>
-        <w:rPr>
-          <w:noProof/>
-        </w:rPr>
         <w:drawing>
           <wp:inline distT="0" distB="0" distL="0" distR="0" wp14:anchorId="2F51AD81" wp14:editId="3F1F67B3">
             <wp:extent cx="4759569" cy="2823911"/>

</xml_diff>